<commit_message>
made edits to report draft
</commit_message>
<xml_diff>
--- a/proposal_and_report/kgees_final_project_report_draft.docx
+++ b/proposal_and_report/kgees_final_project_report_draft.docx
@@ -378,10 +378,26 @@
         <w:t>. For example, EMBOSS Cons creates a consensus sequence</w:t>
       </w:r>
       <w:r>
-        <w:t xml:space="preserve"> from an input multiple alignment, and MView creates a</w:t>
-      </w:r>
-      <w:r>
-        <w:t xml:space="preserve"> new web view using HTML and CSS from an input multiple alignment. Additionally, of the tools performing an MSA, only Clustal Omega, MAFFT, MUSCLE, and T-Coffee can output alignments in ClustalW format</w:t>
+        <w:t xml:space="preserve"> from an input multiple alignment, and </w:t>
+      </w:r>
+      <w:proofErr w:type="spellStart"/>
+      <w:r>
+        <w:t>MView</w:t>
+      </w:r>
+      <w:proofErr w:type="spellEnd"/>
+      <w:r>
+        <w:t xml:space="preserve"> creates a</w:t>
+      </w:r>
+      <w:r>
+        <w:t xml:space="preserve"> new web view using HTML and CSS from an input multiple alignment. Additionally, of the tools performing an MSA, only Clustal Omega, MAFFT, MUSCLE, and T-Coffee can output alignments in </w:t>
+      </w:r>
+      <w:proofErr w:type="spellStart"/>
+      <w:r>
+        <w:t>ClustalW</w:t>
+      </w:r>
+      <w:proofErr w:type="spellEnd"/>
+      <w:r>
+        <w:t xml:space="preserve"> format</w:t>
       </w:r>
       <w:r>
         <w:t xml:space="preserve"> which is simple but informative output (detailed at </w:t>
@@ -525,15 +541,7 @@
         <w:t xml:space="preserve"> the UNIX</w:t>
       </w:r>
       <w:r>
-        <w:t xml:space="preserve"> OS and filesystem, the placement and organization of files within a web application, python CGI programming, </w:t>
-      </w:r>
-      <w:proofErr w:type="gramStart"/>
-      <w:r>
-        <w:t>CGI</w:t>
-      </w:r>
-      <w:proofErr w:type="gramEnd"/>
-      <w:r>
-        <w:t xml:space="preserve"> and HTML templating, HTML5 document markup, page styling with CSS</w:t>
+        <w:t xml:space="preserve"> OS and filesystem, the placement and organization of files within a web application, python CGI programming, CGI and HTML templating, HTML5 document markup, page styling with CSS</w:t>
       </w:r>
       <w:r>
         <w:t>,</w:t>
@@ -638,13 +646,282 @@
         </w:r>
       </w:hyperlink>
       <w:r>
-        <w:t xml:space="preserve"> [This page includes a description of the symbols and colors used in the ClustalW output.]</w:t>
-      </w:r>
-    </w:p>
-    <w:p>
-      <w:pPr>
-        <w:spacing w:before="240"/>
-      </w:pPr>
+        <w:t xml:space="preserve"> [This page includes a description of the symbols and colors used in the </w:t>
+      </w:r>
+      <w:proofErr w:type="spellStart"/>
+      <w:r>
+        <w:t>ClustalW</w:t>
+      </w:r>
+      <w:proofErr w:type="spellEnd"/>
+      <w:r>
+        <w:t xml:space="preserve"> output.]</w:t>
+      </w:r>
+    </w:p>
+    <w:p>
+      <w:pPr>
+        <w:spacing w:before="240"/>
+      </w:pPr>
+    </w:p>
+    <w:p>
+      <w:pPr>
+        <w:spacing w:before="240"/>
+      </w:pPr>
+    </w:p>
+    <w:p>
+      <w:pPr>
+        <w:spacing w:before="240"/>
+      </w:pPr>
+    </w:p>
+    <w:p>
+      <w:pPr>
+        <w:spacing w:before="240"/>
+      </w:pPr>
+    </w:p>
+    <w:p>
+      <w:pPr>
+        <w:spacing w:before="240"/>
+      </w:pPr>
+    </w:p>
+    <w:p>
+      <w:pPr>
+        <w:spacing w:before="240"/>
+      </w:pPr>
+    </w:p>
+    <w:p>
+      <w:pPr>
+        <w:spacing w:before="240"/>
+      </w:pPr>
+    </w:p>
+    <w:p>
+      <w:pPr>
+        <w:spacing w:before="240"/>
+      </w:pPr>
+    </w:p>
+    <w:p>
+      <w:pPr>
+        <w:shd w:val="clear" w:color="auto" w:fill="FFFFFF"/>
+        <w:tabs>
+          <w:tab w:val="left" w:pos="916"/>
+          <w:tab w:val="left" w:pos="1832"/>
+          <w:tab w:val="left" w:pos="2748"/>
+          <w:tab w:val="left" w:pos="3664"/>
+          <w:tab w:val="left" w:pos="4580"/>
+          <w:tab w:val="left" w:pos="5496"/>
+          <w:tab w:val="left" w:pos="6412"/>
+          <w:tab w:val="left" w:pos="7328"/>
+          <w:tab w:val="left" w:pos="8244"/>
+          <w:tab w:val="left" w:pos="9160"/>
+          <w:tab w:val="left" w:pos="10076"/>
+          <w:tab w:val="left" w:pos="10992"/>
+          <w:tab w:val="left" w:pos="11908"/>
+          <w:tab w:val="left" w:pos="12824"/>
+          <w:tab w:val="left" w:pos="13740"/>
+          <w:tab w:val="left" w:pos="14656"/>
+        </w:tabs>
+        <w:spacing w:after="0" w:line="240" w:lineRule="auto"/>
+        <w:rPr>
+          <w:rFonts w:ascii="Courier New" w:eastAsia="Times New Roman" w:hAnsi="Courier New" w:cs="Courier New"/>
+          <w:color w:val="080808"/>
+          <w:sz w:val="20"/>
+          <w:szCs w:val="20"/>
+        </w:rPr>
+      </w:pPr>
+      <w:r>
+        <w:rPr>
+          <w:rFonts w:ascii="Courier New" w:eastAsia="Times New Roman" w:hAnsi="Courier New" w:cs="Courier New"/>
+          <w:color w:val="080808"/>
+          <w:sz w:val="20"/>
+          <w:szCs w:val="20"/>
+        </w:rPr>
+        <w:lastRenderedPageBreak/>
+        <w:t>Notes:</w:t>
+      </w:r>
+      <w:r>
+        <w:rPr>
+          <w:rFonts w:ascii="Courier New" w:eastAsia="Times New Roman" w:hAnsi="Courier New" w:cs="Courier New"/>
+          <w:color w:val="080808"/>
+          <w:sz w:val="20"/>
+          <w:szCs w:val="20"/>
+        </w:rPr>
+        <w:br/>
+      </w:r>
+      <w:r>
+        <w:rPr>
+          <w:rFonts w:ascii="Courier New" w:eastAsia="Times New Roman" w:hAnsi="Courier New" w:cs="Courier New"/>
+          <w:color w:val="080808"/>
+          <w:sz w:val="20"/>
+          <w:szCs w:val="20"/>
+        </w:rPr>
+        <w:br/>
+        <w:t>- install requests package</w:t>
+      </w:r>
+      <w:r>
+        <w:rPr>
+          <w:rFonts w:ascii="Courier New" w:eastAsia="Times New Roman" w:hAnsi="Courier New" w:cs="Courier New"/>
+          <w:color w:val="080808"/>
+          <w:sz w:val="20"/>
+          <w:szCs w:val="20"/>
+        </w:rPr>
+        <w:br/>
+      </w:r>
+      <w:r>
+        <w:rPr>
+          <w:rFonts w:ascii="Courier New" w:eastAsia="Times New Roman" w:hAnsi="Courier New" w:cs="Courier New"/>
+          <w:color w:val="080808"/>
+          <w:sz w:val="20"/>
+          <w:szCs w:val="20"/>
+        </w:rPr>
+        <w:br/>
+        <w:t>- issues with running job:</w:t>
+      </w:r>
+      <w:r>
+        <w:rPr>
+          <w:rFonts w:ascii="Courier New" w:eastAsia="Times New Roman" w:hAnsi="Courier New" w:cs="Courier New"/>
+          <w:color w:val="080808"/>
+          <w:sz w:val="20"/>
+          <w:szCs w:val="20"/>
+        </w:rPr>
+        <w:br/>
+        <w:t xml:space="preserve">    - translating to x-www-form-</w:t>
+      </w:r>
+      <w:proofErr w:type="spellStart"/>
+      <w:r>
+        <w:rPr>
+          <w:rFonts w:ascii="Courier New" w:eastAsia="Times New Roman" w:hAnsi="Courier New" w:cs="Courier New"/>
+          <w:color w:val="080808"/>
+          <w:sz w:val="20"/>
+          <w:szCs w:val="20"/>
+        </w:rPr>
+        <w:t>urlencoded</w:t>
+      </w:r>
+      <w:proofErr w:type="spellEnd"/>
+      <w:r>
+        <w:rPr>
+          <w:rFonts w:ascii="Courier New" w:eastAsia="Times New Roman" w:hAnsi="Courier New" w:cs="Courier New"/>
+          <w:color w:val="080808"/>
+          <w:sz w:val="20"/>
+          <w:szCs w:val="20"/>
+        </w:rPr>
+        <w:br/>
+        <w:t xml:space="preserve">    - receiving a job ID to receive results</w:t>
+      </w:r>
+      <w:r>
+        <w:rPr>
+          <w:rFonts w:ascii="Courier New" w:eastAsia="Times New Roman" w:hAnsi="Courier New" w:cs="Courier New"/>
+          <w:color w:val="080808"/>
+          <w:sz w:val="20"/>
+          <w:szCs w:val="20"/>
+        </w:rPr>
+        <w:br/>
+      </w:r>
+      <w:r>
+        <w:rPr>
+          <w:rFonts w:ascii="Courier New" w:eastAsia="Times New Roman" w:hAnsi="Courier New" w:cs="Courier New"/>
+          <w:color w:val="080808"/>
+          <w:sz w:val="20"/>
+          <w:szCs w:val="20"/>
+        </w:rPr>
+        <w:br/>
+        <w:t>- used https://www.ebi.ac.uk/Tools/services/rest/muscle/resulttypes/&lt;jobid&gt; to get result types</w:t>
+      </w:r>
+      <w:r>
+        <w:rPr>
+          <w:rFonts w:ascii="Courier New" w:eastAsia="Times New Roman" w:hAnsi="Courier New" w:cs="Courier New"/>
+          <w:color w:val="080808"/>
+          <w:sz w:val="20"/>
+          <w:szCs w:val="20"/>
+        </w:rPr>
+        <w:br/>
+        <w:t>- result types list https://www.ebi.ac.uk/seqdb/confluence/display/JDSAT/MUSCLE+Help+and+Documentation was incomplete</w:t>
+      </w:r>
+      <w:r>
+        <w:rPr>
+          <w:rFonts w:ascii="Courier New" w:eastAsia="Times New Roman" w:hAnsi="Courier New" w:cs="Courier New"/>
+          <w:color w:val="080808"/>
+          <w:sz w:val="20"/>
+          <w:szCs w:val="20"/>
+        </w:rPr>
+        <w:br/>
+      </w:r>
+      <w:r>
+        <w:rPr>
+          <w:rFonts w:ascii="Courier New" w:eastAsia="Times New Roman" w:hAnsi="Courier New" w:cs="Courier New"/>
+          <w:color w:val="080808"/>
+          <w:sz w:val="20"/>
+          <w:szCs w:val="20"/>
+        </w:rPr>
+        <w:br/>
+        <w:t xml:space="preserve">- considered adding a </w:t>
+      </w:r>
+      <w:proofErr w:type="spellStart"/>
+      <w:r>
+        <w:rPr>
+          <w:rFonts w:ascii="Courier New" w:eastAsia="Times New Roman" w:hAnsi="Courier New" w:cs="Courier New"/>
+          <w:color w:val="080808"/>
+          <w:sz w:val="20"/>
+          <w:szCs w:val="20"/>
+        </w:rPr>
+        <w:t>checkboxradio</w:t>
+      </w:r>
+      <w:proofErr w:type="spellEnd"/>
+      <w:r>
+        <w:rPr>
+          <w:rFonts w:ascii="Courier New" w:eastAsia="Times New Roman" w:hAnsi="Courier New" w:cs="Courier New"/>
+          <w:color w:val="080808"/>
+          <w:sz w:val="20"/>
+          <w:szCs w:val="20"/>
+        </w:rPr>
+        <w:t xml:space="preserve"> button to select other MSA but I can get MSA type from job ID</w:t>
+      </w:r>
+      <w:r>
+        <w:rPr>
+          <w:rFonts w:ascii="Courier New" w:eastAsia="Times New Roman" w:hAnsi="Courier New" w:cs="Courier New"/>
+          <w:color w:val="080808"/>
+          <w:sz w:val="20"/>
+          <w:szCs w:val="20"/>
+        </w:rPr>
+        <w:br/>
+        <w:t>- installed jinja2 package</w:t>
+      </w:r>
+      <w:r>
+        <w:rPr>
+          <w:rFonts w:ascii="Courier New" w:eastAsia="Times New Roman" w:hAnsi="Courier New" w:cs="Courier New"/>
+          <w:color w:val="080808"/>
+          <w:sz w:val="20"/>
+          <w:szCs w:val="20"/>
+        </w:rPr>
+        <w:br/>
+      </w:r>
+      <w:r>
+        <w:rPr>
+          <w:rFonts w:ascii="Courier New" w:eastAsia="Times New Roman" w:hAnsi="Courier New" w:cs="Courier New"/>
+          <w:color w:val="080808"/>
+          <w:sz w:val="20"/>
+          <w:szCs w:val="20"/>
+        </w:rPr>
+        <w:br/>
+        <w:t xml:space="preserve">- tried </w:t>
+      </w:r>
+      <w:proofErr w:type="spellStart"/>
+      <w:r>
+        <w:rPr>
+          <w:rFonts w:ascii="Courier New" w:eastAsia="Times New Roman" w:hAnsi="Courier New" w:cs="Courier New"/>
+          <w:color w:val="080808"/>
+          <w:sz w:val="20"/>
+          <w:szCs w:val="20"/>
+        </w:rPr>
+        <w:t>javascript</w:t>
+      </w:r>
+      <w:proofErr w:type="spellEnd"/>
+      <w:r>
+        <w:rPr>
+          <w:rFonts w:ascii="Courier New" w:eastAsia="Times New Roman" w:hAnsi="Courier New" w:cs="Courier New"/>
+          <w:color w:val="080808"/>
+          <w:sz w:val="20"/>
+          <w:szCs w:val="20"/>
+        </w:rPr>
+        <w:t xml:space="preserve"> for 7 hours, it didn't work and I ended up losing it all</w:t>
+      </w:r>
     </w:p>
     <w:p>
       <w:pPr>
@@ -737,17 +1014,53 @@
         <w:t xml:space="preserve"> For input the tool can use either sequence input window or a sequence file upload.</w:t>
       </w:r>
       <w:r>
-        <w:t xml:space="preserve"> The acceptable formats are GCG, FATA, EMBL, GenBank, PIR, NBRF, PHYLIP, and UniProtKB/Swiss-Prot</w:t>
-      </w:r>
-      <w:r>
-        <w:t>. The output formats are Pearson/FASTA, ClustalW, ClustalW (strict), HTML, GCG MSL, Phylip interleaved, and Phylip sequential.</w:t>
-      </w:r>
-      <w:r>
-        <w:t xml:space="preserve"> </w:t>
-      </w:r>
-      <w:r>
-        <w:lastRenderedPageBreak/>
-        <w:t xml:space="preserve">Examples of the output formats can be viewed at </w:t>
+        <w:t xml:space="preserve"> The acceptable formats are GCG, FATA, EMBL, GenBank, PIR, NBRF, PHYLIP, and </w:t>
+      </w:r>
+      <w:proofErr w:type="spellStart"/>
+      <w:r>
+        <w:t>UniProtKB</w:t>
+      </w:r>
+      <w:proofErr w:type="spellEnd"/>
+      <w:r>
+        <w:t>/Swiss-Prot</w:t>
+      </w:r>
+      <w:r>
+        <w:t xml:space="preserve">. The output formats are Pearson/FASTA, </w:t>
+      </w:r>
+      <w:proofErr w:type="spellStart"/>
+      <w:r>
+        <w:t>ClustalW</w:t>
+      </w:r>
+      <w:proofErr w:type="spellEnd"/>
+      <w:r>
+        <w:t xml:space="preserve">, </w:t>
+      </w:r>
+      <w:proofErr w:type="spellStart"/>
+      <w:r>
+        <w:t>ClustalW</w:t>
+      </w:r>
+      <w:proofErr w:type="spellEnd"/>
+      <w:r>
+        <w:t xml:space="preserve"> (strict), HTML, GCG MSL, </w:t>
+      </w:r>
+      <w:proofErr w:type="spellStart"/>
+      <w:r>
+        <w:t>Phylip</w:t>
+      </w:r>
+      <w:proofErr w:type="spellEnd"/>
+      <w:r>
+        <w:t xml:space="preserve"> interleaved, and </w:t>
+      </w:r>
+      <w:proofErr w:type="spellStart"/>
+      <w:r>
+        <w:t>Phylip</w:t>
+      </w:r>
+      <w:proofErr w:type="spellEnd"/>
+      <w:r>
+        <w:t xml:space="preserve"> sequential.</w:t>
+      </w:r>
+      <w:r>
+        <w:t xml:space="preserve"> Examples of the output formats can be viewed at </w:t>
       </w:r>
       <w:hyperlink r:id="rId14" w:history="1">
         <w:r>
@@ -865,6 +1178,7 @@
         <w:spacing w:before="240"/>
       </w:pPr>
       <w:r>
+        <w:lastRenderedPageBreak/>
         <w:t xml:space="preserve">*As the tool does not use the </w:t>
       </w:r>
       <w:r>
@@ -1029,7 +1343,15 @@
         <w:t xml:space="preserve">The project will also be located on GitHub in my </w:t>
       </w:r>
       <w:r>
-        <w:t>“apcc-bfx” repository.</w:t>
+        <w:t>“</w:t>
+      </w:r>
+      <w:proofErr w:type="spellStart"/>
+      <w:r>
+        <w:t>apcc-bfx</w:t>
+      </w:r>
+      <w:proofErr w:type="spellEnd"/>
+      <w:r>
+        <w:t>” repository.</w:t>
       </w:r>
     </w:p>
     <w:p>

</xml_diff>

<commit_message>
updates to list and report
</commit_message>
<xml_diff>
--- a/proposal_and_report/kgees_final_project_report_draft.docx
+++ b/proposal_and_report/kgees_final_project_report_draft.docx
@@ -50,172 +50,6 @@
     <w:p>
       <w:pPr>
         <w:spacing w:before="240"/>
-      </w:pPr>
-      <w:r>
-        <w:t>To Do List:</w:t>
-      </w:r>
-    </w:p>
-    <w:p>
-      <w:pPr>
-        <w:pStyle w:val="ListParagraph"/>
-        <w:numPr>
-          <w:ilvl w:val="0"/>
-          <w:numId w:val="7"/>
-        </w:numPr>
-        <w:spacing w:before="240"/>
-      </w:pPr>
-      <w:r>
-        <w:t>Readme file</w:t>
-      </w:r>
-    </w:p>
-    <w:p>
-      <w:pPr>
-        <w:pStyle w:val="ListParagraph"/>
-        <w:numPr>
-          <w:ilvl w:val="0"/>
-          <w:numId w:val="7"/>
-        </w:numPr>
-        <w:spacing w:before="240"/>
-      </w:pPr>
-      <w:r>
-        <w:t>Project report</w:t>
-      </w:r>
-      <w:r>
-        <w:t xml:space="preserve"> (1-2 pages, background, significance to field, my implementation, and discussion)</w:t>
-      </w:r>
-    </w:p>
-    <w:p>
-      <w:pPr>
-        <w:pStyle w:val="ListParagraph"/>
-        <w:numPr>
-          <w:ilvl w:val="0"/>
-          <w:numId w:val="7"/>
-        </w:numPr>
-        <w:spacing w:before="240"/>
-      </w:pPr>
-      <w:r>
-        <w:t>Deploy project on server</w:t>
-      </w:r>
-      <w:r>
-        <w:t xml:space="preserve"> (place all files and test)</w:t>
-      </w:r>
-    </w:p>
-    <w:p>
-      <w:pPr>
-        <w:pStyle w:val="ListParagraph"/>
-        <w:numPr>
-          <w:ilvl w:val="0"/>
-          <w:numId w:val="7"/>
-        </w:numPr>
-        <w:spacing w:before="240"/>
-      </w:pPr>
-      <w:r>
-        <w:t xml:space="preserve">Project tarball </w:t>
-      </w:r>
-      <w:r>
-        <w:t>(tar.gz)</w:t>
-      </w:r>
-    </w:p>
-    <w:p>
-      <w:pPr>
-        <w:pStyle w:val="ListParagraph"/>
-        <w:numPr>
-          <w:ilvl w:val="0"/>
-          <w:numId w:val="7"/>
-        </w:numPr>
-        <w:spacing w:before="240"/>
-      </w:pPr>
-      <w:r>
-        <w:t>Project GitHub</w:t>
-      </w:r>
-      <w:r>
-        <w:t xml:space="preserve"> (keep committing)</w:t>
-      </w:r>
-    </w:p>
-    <w:p>
-      <w:pPr>
-        <w:pStyle w:val="ListParagraph"/>
-        <w:numPr>
-          <w:ilvl w:val="0"/>
-          <w:numId w:val="7"/>
-        </w:numPr>
-        <w:spacing w:before="240"/>
-      </w:pPr>
-      <w:r>
-        <w:t>Project links</w:t>
-      </w:r>
-    </w:p>
-    <w:p>
-      <w:pPr>
-        <w:pStyle w:val="ListParagraph"/>
-        <w:numPr>
-          <w:ilvl w:val="0"/>
-          <w:numId w:val="7"/>
-        </w:numPr>
-        <w:spacing w:before="240"/>
-      </w:pPr>
-      <w:r>
-        <w:t>Project background</w:t>
-      </w:r>
-    </w:p>
-    <w:p>
-      <w:pPr>
-        <w:pStyle w:val="ListParagraph"/>
-        <w:numPr>
-          <w:ilvl w:val="0"/>
-          <w:numId w:val="7"/>
-        </w:numPr>
-        <w:spacing w:before="240"/>
-      </w:pPr>
-      <w:r>
-        <w:t>Project proposal (original): describe initial plan</w:t>
-      </w:r>
-      <w:r>
-        <w:t xml:space="preserve"> and problems</w:t>
-      </w:r>
-    </w:p>
-    <w:p>
-      <w:pPr>
-        <w:pStyle w:val="ListParagraph"/>
-        <w:numPr>
-          <w:ilvl w:val="0"/>
-          <w:numId w:val="7"/>
-        </w:numPr>
-        <w:spacing w:before="240"/>
-      </w:pPr>
-      <w:r>
-        <w:t>Project proposal (revised): describe changes and outcomes</w:t>
-      </w:r>
-    </w:p>
-    <w:p>
-      <w:pPr>
-        <w:pStyle w:val="ListParagraph"/>
-        <w:numPr>
-          <w:ilvl w:val="0"/>
-          <w:numId w:val="7"/>
-        </w:numPr>
-        <w:spacing w:before="240"/>
-      </w:pPr>
-      <w:r>
-        <w:t>Project technologies and methods</w:t>
-      </w:r>
-    </w:p>
-    <w:p>
-      <w:pPr>
-        <w:pStyle w:val="ListParagraph"/>
-        <w:numPr>
-          <w:ilvl w:val="0"/>
-          <w:numId w:val="7"/>
-        </w:numPr>
-        <w:spacing w:before="240"/>
-      </w:pPr>
-      <w:r>
-        <w:t>Project discussion</w:t>
-      </w:r>
-    </w:p>
-    <w:p>
-      <w:pPr>
-        <w:spacing w:before="240"/>
         <w:rPr>
           <w:u w:val="single"/>
         </w:rPr>
@@ -224,111 +58,71 @@
         <w:rPr>
           <w:u w:val="single"/>
         </w:rPr>
-        <w:t>Project Links</w:t>
-      </w:r>
-    </w:p>
-    <w:p>
-      <w:pPr>
-        <w:spacing w:before="240"/>
-        <w:ind w:firstLine="720"/>
-      </w:pPr>
-      <w:r>
-        <w:t xml:space="preserve">Bioinformatics server: </w:t>
-      </w:r>
-    </w:p>
-    <w:p>
-      <w:pPr>
-        <w:spacing w:before="240"/>
-      </w:pPr>
-      <w:r>
-        <w:tab/>
-        <w:t xml:space="preserve">GitHub: </w:t>
+        <w:t xml:space="preserve">Project </w:t>
+      </w:r>
+      <w:r>
+        <w:rPr>
+          <w:u w:val="single"/>
+        </w:rPr>
+        <w:t>Background</w:t>
+      </w:r>
+    </w:p>
+    <w:p>
+      <w:pPr>
+        <w:spacing w:before="240"/>
+      </w:pPr>
+      <w:r>
+        <w:t>Multiple sequence alignment (MSA)</w:t>
+      </w:r>
+      <w:r>
+        <w:t xml:space="preserve"> is a process of aligning three or more biological sequences (DNA, RNA, or protein)</w:t>
+      </w:r>
+      <w:r>
+        <w:t xml:space="preserve"> in order to infer sequence homology</w:t>
+      </w:r>
+      <w:r>
+        <w:t xml:space="preserve"> and conduct phylogenetic analysis</w:t>
+      </w:r>
+      <w:r>
+        <w:t>.</w:t>
+      </w:r>
+      <w:r>
+        <w:t xml:space="preserve"> </w:t>
+      </w:r>
+      <w:r>
+        <w:t xml:space="preserve">Results of these analysis can be used to predict </w:t>
+      </w:r>
+      <w:r>
+        <w:t>structures, functions, and evolutionary relationships between biological sequences</w:t>
+      </w:r>
+      <w:r>
+        <w:t xml:space="preserve">. </w:t>
+      </w:r>
+      <w:r>
+        <w:t xml:space="preserve">There are </w:t>
+      </w:r>
+      <w:r>
+        <w:t xml:space="preserve">multiple tools which perform MSA, such as Clustal Omega, MAFFT, MUSCLE, and T-Coffee. These and others are available </w:t>
+      </w:r>
+      <w:r>
+        <w:t>as web interfaces</w:t>
+      </w:r>
+      <w:r>
+        <w:t xml:space="preserve"> from</w:t>
+      </w:r>
+      <w:r>
+        <w:t xml:space="preserve"> the</w:t>
+      </w:r>
+      <w:r>
+        <w:t xml:space="preserve"> </w:t>
+      </w:r>
+      <w:r>
+        <w:t xml:space="preserve">European Molecular Biology Laboratory European Bioinformatics Institute </w:t>
+      </w:r>
+      <w:r>
+        <w:t xml:space="preserve">(EMBL-EBI) at </w:t>
       </w:r>
       <w:hyperlink r:id="rId7" w:history="1">
-        <w:r>
-          <w:rPr>
-            <w:rStyle w:val="Hyperlink"/>
-          </w:rPr>
-          <w:t>https://github.com/katgees/apcc-bfx</w:t>
-        </w:r>
-      </w:hyperlink>
-    </w:p>
-    <w:p>
-      <w:pPr>
-        <w:spacing w:before="240"/>
-        <w:rPr>
-          <w:u w:val="single"/>
-        </w:rPr>
-      </w:pPr>
-      <w:r>
-        <w:rPr>
-          <w:u w:val="single"/>
-        </w:rPr>
-        <w:t xml:space="preserve">Project </w:t>
-      </w:r>
-      <w:r>
-        <w:rPr>
-          <w:u w:val="single"/>
-        </w:rPr>
-        <w:t>Background</w:t>
-      </w:r>
-    </w:p>
-    <w:p>
-      <w:pPr>
-        <w:spacing w:before="240"/>
-      </w:pPr>
-      <w:r>
-        <w:t>Multiple sequence alignment (MSA)</w:t>
-      </w:r>
-      <w:r>
-        <w:t xml:space="preserve"> is a process of aligning three or more biological sequences (DNA, RNA, or protein)</w:t>
-      </w:r>
-      <w:r>
-        <w:t xml:space="preserve"> in order to infer sequence homology</w:t>
-      </w:r>
-      <w:r>
-        <w:t xml:space="preserve"> and conduct phylogenetic analysis</w:t>
-      </w:r>
-      <w:r>
-        <w:t>.</w:t>
-      </w:r>
-      <w:r>
-        <w:t xml:space="preserve"> </w:t>
-      </w:r>
-      <w:r>
-        <w:t xml:space="preserve">Results of these analysis can be used to predict </w:t>
-      </w:r>
-      <w:r>
-        <w:t>structures, functions, and evolutionary relationships between biological sequences</w:t>
-      </w:r>
-      <w:r>
-        <w:t xml:space="preserve">. </w:t>
-      </w:r>
-      <w:r>
-        <w:t xml:space="preserve">There are </w:t>
-      </w:r>
-      <w:r>
-        <w:t xml:space="preserve">multiple tools which perform MSA, such as Clustal Omega, MAFFT, MUSCLE, and T-Coffee. These and others are available </w:t>
-      </w:r>
-      <w:r>
-        <w:t>as web interfaces</w:t>
-      </w:r>
-      <w:r>
-        <w:t xml:space="preserve"> from</w:t>
-      </w:r>
-      <w:r>
-        <w:t xml:space="preserve"> the</w:t>
-      </w:r>
-      <w:r>
-        <w:t xml:space="preserve"> </w:t>
-      </w:r>
-      <w:r>
-        <w:t xml:space="preserve">European Molecular Biology Laboratory European Bioinformatics Institute </w:t>
-      </w:r>
-      <w:r>
-        <w:t xml:space="preserve">(EMBL-EBI) at </w:t>
-      </w:r>
-      <w:hyperlink r:id="rId8" w:history="1">
         <w:r>
           <w:rPr>
             <w:rStyle w:val="Hyperlink"/>
@@ -402,7 +196,7 @@
       <w:r>
         <w:t xml:space="preserve"> which is simple but informative output (detailed at </w:t>
       </w:r>
-      <w:hyperlink r:id="rId9" w:history="1">
+      <w:hyperlink r:id="rId8" w:history="1">
         <w:r>
           <w:rPr>
             <w:rStyle w:val="Hyperlink"/>
@@ -451,13 +245,9 @@
         <w:t xml:space="preserve"> </w:t>
       </w:r>
       <w:r>
-        <w:t xml:space="preserve">due to its high accuracy and high speed for medium-sized protein sequence alignments. The web interface </w:t>
-      </w:r>
-      <w:r>
-        <w:lastRenderedPageBreak/>
-        <w:t xml:space="preserve">tool is available at </w:t>
-      </w:r>
-      <w:hyperlink r:id="rId10" w:history="1">
+        <w:t xml:space="preserve">due to its high accuracy and high speed for medium-sized protein sequence alignments. The web interface tool is available at </w:t>
+      </w:r>
+      <w:hyperlink r:id="rId9" w:history="1">
         <w:r>
           <w:rPr>
             <w:rStyle w:val="Hyperlink"/>
@@ -471,7 +261,7 @@
       <w:r>
         <w:t xml:space="preserve">s REST and SOAP web service clients and open API interface is available at </w:t>
       </w:r>
-      <w:hyperlink r:id="rId11" w:history="1">
+      <w:hyperlink r:id="rId10" w:history="1">
         <w:r>
           <w:rPr>
             <w:rStyle w:val="Hyperlink"/>
@@ -576,6 +366,7 @@
         <w:spacing w:before="240"/>
       </w:pPr>
       <w:r>
+        <w:lastRenderedPageBreak/>
         <w:t xml:space="preserve">However, the project will use the python requests module </w:t>
       </w:r>
       <w:r>
@@ -627,70 +418,1048 @@
         <w:rPr>
           <w:u w:val="single"/>
         </w:rPr>
-        <w:t>References</w:t>
-      </w:r>
-    </w:p>
-    <w:p>
-      <w:pPr>
-        <w:spacing w:before="240"/>
-      </w:pPr>
-      <w:r>
-        <w:t xml:space="preserve">Bioinformatics Tools FAQ. </w:t>
+        <w:t>Technical Difficulties</w:t>
+      </w:r>
+    </w:p>
+    <w:p>
+      <w:pPr>
+        <w:spacing w:before="240"/>
+      </w:pPr>
+    </w:p>
+    <w:p>
+      <w:pPr>
+        <w:spacing w:before="240"/>
+        <w:rPr>
+          <w:u w:val="single"/>
+        </w:rPr>
+      </w:pPr>
+      <w:r>
+        <w:rPr>
+          <w:u w:val="single"/>
+        </w:rPr>
+        <w:t>Project File Structure</w:t>
+      </w:r>
+    </w:p>
+    <w:p>
+      <w:pPr>
+        <w:spacing w:after="0"/>
+        <w:rPr>
+          <w:b/>
+          <w:bCs/>
+        </w:rPr>
+      </w:pPr>
+      <w:r>
+        <w:rPr>
+          <w:b/>
+          <w:bCs/>
+        </w:rPr>
+        <w:t>/var/www/html/kgees1/</w:t>
+      </w:r>
+      <w:proofErr w:type="spellStart"/>
+      <w:r>
+        <w:rPr>
+          <w:b/>
+          <w:bCs/>
+        </w:rPr>
+        <w:t>apcc-bfx</w:t>
+      </w:r>
+      <w:proofErr w:type="spellEnd"/>
+    </w:p>
+    <w:p>
+      <w:pPr>
+        <w:spacing w:after="0"/>
+      </w:pPr>
+      <w:r>
+        <w:tab/>
+      </w:r>
+      <w:r>
+        <w:rPr>
+          <w:b/>
+          <w:bCs/>
+        </w:rPr>
+        <w:t>/</w:t>
+      </w:r>
+      <w:proofErr w:type="spellStart"/>
+      <w:r>
+        <w:rPr>
+          <w:b/>
+          <w:bCs/>
+        </w:rPr>
+        <w:t>css</w:t>
+      </w:r>
+      <w:proofErr w:type="spellEnd"/>
+      <w:r>
+        <w:rPr>
+          <w:b/>
+          <w:bCs/>
+        </w:rPr>
+        <w:t>/</w:t>
+      </w:r>
+      <w:r>
+        <w:t xml:space="preserve"> </w:t>
+      </w:r>
+      <w:r>
+        <w:t xml:space="preserve">contains the </w:t>
+      </w:r>
+      <w:proofErr w:type="spellStart"/>
+      <w:r>
+        <w:t>css</w:t>
+      </w:r>
+      <w:proofErr w:type="spellEnd"/>
+      <w:r>
+        <w:t xml:space="preserve"> used for the entire project</w:t>
+      </w:r>
+    </w:p>
+    <w:p>
+      <w:pPr>
+        <w:spacing w:after="0"/>
+        <w:rPr>
+          <w:b/>
+          <w:bCs/>
+        </w:rPr>
+      </w:pPr>
+      <w:r>
+        <w:tab/>
+      </w:r>
+      <w:r>
+        <w:rPr>
+          <w:b/>
+          <w:bCs/>
+        </w:rPr>
+        <w:t>/files/</w:t>
+      </w:r>
+    </w:p>
+    <w:p>
+      <w:pPr>
+        <w:spacing w:after="0"/>
+      </w:pPr>
+      <w:r>
+        <w:tab/>
+      </w:r>
+      <w:r>
+        <w:tab/>
+      </w:r>
+      <w:r>
+        <w:rPr>
+          <w:b/>
+          <w:bCs/>
+        </w:rPr>
+        <w:t>list.txt</w:t>
+      </w:r>
+      <w:r>
+        <w:t xml:space="preserve"> a file containing the job IDs from running the program </w:t>
+      </w:r>
+    </w:p>
+    <w:p>
+      <w:pPr>
+        <w:spacing w:after="0"/>
+      </w:pPr>
+      <w:r>
+        <w:tab/>
+      </w:r>
+      <w:r>
+        <w:tab/>
+      </w:r>
+      <w:r>
+        <w:rPr>
+          <w:b/>
+          <w:bCs/>
+        </w:rPr>
+        <w:t>*</w:t>
+      </w:r>
+      <w:r>
+        <w:t xml:space="preserve"> </w:t>
+      </w:r>
+      <w:r>
+        <w:t>Multiple</w:t>
+      </w:r>
+      <w:r>
+        <w:t xml:space="preserve"> files containing the Clustal results from running the program</w:t>
+      </w:r>
+    </w:p>
+    <w:p>
+      <w:pPr>
+        <w:spacing w:after="0"/>
+      </w:pPr>
+      <w:r>
+        <w:tab/>
+      </w:r>
+      <w:r>
+        <w:rPr>
+          <w:b/>
+          <w:bCs/>
+        </w:rPr>
+        <w:t>/</w:t>
+      </w:r>
+      <w:proofErr w:type="spellStart"/>
+      <w:r>
+        <w:rPr>
+          <w:b/>
+          <w:bCs/>
+        </w:rPr>
+        <w:t>img</w:t>
+      </w:r>
+      <w:proofErr w:type="spellEnd"/>
+      <w:r>
+        <w:rPr>
+          <w:b/>
+          <w:bCs/>
+        </w:rPr>
+        <w:t>/</w:t>
+      </w:r>
+      <w:r>
+        <w:t xml:space="preserve"> contains images used by the project</w:t>
+      </w:r>
+    </w:p>
+    <w:p>
+      <w:pPr>
+        <w:spacing w:after="0"/>
+      </w:pPr>
+      <w:r>
+        <w:tab/>
+      </w:r>
+      <w:r>
+        <w:rPr>
+          <w:b/>
+          <w:bCs/>
+        </w:rPr>
+        <w:t>/</w:t>
+      </w:r>
+      <w:proofErr w:type="spellStart"/>
+      <w:r>
+        <w:rPr>
+          <w:b/>
+          <w:bCs/>
+        </w:rPr>
+        <w:t>proposal_and_report</w:t>
+      </w:r>
+      <w:proofErr w:type="spellEnd"/>
+      <w:r>
+        <w:rPr>
+          <w:b/>
+          <w:bCs/>
+        </w:rPr>
+        <w:t>/</w:t>
+      </w:r>
+      <w:r>
+        <w:t xml:space="preserve"> contains final and draft versions of the proposal and report</w:t>
+      </w:r>
+    </w:p>
+    <w:p>
+      <w:pPr>
+        <w:spacing w:after="0"/>
+      </w:pPr>
+      <w:r>
+        <w:tab/>
+      </w:r>
+      <w:r>
+        <w:rPr>
+          <w:b/>
+          <w:bCs/>
+        </w:rPr>
+        <w:t>/scripts/</w:t>
+      </w:r>
+      <w:r>
+        <w:t xml:space="preserve"> contains scripts which were used within the </w:t>
+      </w:r>
+      <w:proofErr w:type="spellStart"/>
+      <w:r>
+        <w:t>cgi</w:t>
+      </w:r>
+      <w:proofErr w:type="spellEnd"/>
+    </w:p>
+    <w:p>
+      <w:pPr>
+        <w:spacing w:after="0"/>
+      </w:pPr>
+      <w:r>
+        <w:tab/>
+      </w:r>
+      <w:r>
+        <w:rPr>
+          <w:b/>
+          <w:bCs/>
+        </w:rPr>
+        <w:t>/templates/</w:t>
+      </w:r>
+      <w:r>
+        <w:t xml:space="preserve"> contains template files (used for MSA views)</w:t>
+      </w:r>
+    </w:p>
+    <w:p>
+      <w:pPr>
+        <w:spacing w:after="0"/>
+      </w:pPr>
+      <w:r>
+        <w:tab/>
+      </w:r>
+      <w:proofErr w:type="spellStart"/>
+      <w:r>
+        <w:rPr>
+          <w:b/>
+          <w:bCs/>
+        </w:rPr>
+        <w:t>demo.cgi</w:t>
+      </w:r>
+      <w:proofErr w:type="spellEnd"/>
+      <w:r>
+        <w:t xml:space="preserve"> creates an MSA view without input (has hardcoded job ID)</w:t>
+      </w:r>
+    </w:p>
+    <w:p>
+      <w:pPr>
+        <w:spacing w:after="0"/>
+      </w:pPr>
+      <w:r>
+        <w:tab/>
+      </w:r>
+      <w:r>
+        <w:rPr>
+          <w:b/>
+          <w:bCs/>
+        </w:rPr>
+        <w:t>input.html</w:t>
+      </w:r>
+      <w:r>
+        <w:t xml:space="preserve"> template used for job ID input</w:t>
+      </w:r>
+    </w:p>
+    <w:p>
+      <w:pPr>
+        <w:spacing w:after="0"/>
+      </w:pPr>
+      <w:r>
+        <w:tab/>
+      </w:r>
+      <w:proofErr w:type="spellStart"/>
+      <w:r>
+        <w:rPr>
+          <w:b/>
+          <w:bCs/>
+        </w:rPr>
+        <w:t>main.cgi</w:t>
+      </w:r>
+      <w:proofErr w:type="spellEnd"/>
+      <w:r>
+        <w:t xml:space="preserve"> creates and MSA view with input</w:t>
+      </w:r>
+    </w:p>
+    <w:p>
+      <w:pPr>
+        <w:spacing w:after="0"/>
+      </w:pPr>
+      <w:r>
+        <w:tab/>
+      </w:r>
+      <w:r>
+        <w:rPr>
+          <w:b/>
+          <w:bCs/>
+        </w:rPr>
+        <w:t>README.md</w:t>
+      </w:r>
+      <w:r>
+        <w:t xml:space="preserve"> provides documentation on the project</w:t>
+      </w:r>
+    </w:p>
+    <w:p>
+      <w:pPr>
+        <w:spacing w:before="240"/>
+        <w:rPr>
+          <w:u w:val="single"/>
+        </w:rPr>
+      </w:pPr>
+      <w:r>
+        <w:rPr>
+          <w:u w:val="single"/>
+        </w:rPr>
+        <w:t>Project Links</w:t>
+      </w:r>
+    </w:p>
+    <w:p>
+      <w:pPr>
+        <w:spacing w:after="0"/>
+      </w:pPr>
+      <w:r>
+        <w:rPr>
+          <w:b/>
+          <w:bCs/>
+        </w:rPr>
+        <w:t>demo_input.html</w:t>
+      </w:r>
+      <w:r>
+        <w:t xml:space="preserve"> </w:t>
+      </w:r>
+      <w:hyperlink r:id="rId11" w:history="1">
+        <w:r>
+          <w:rPr>
+            <w:rStyle w:val="Hyperlink"/>
+          </w:rPr>
+          <w:t>http://bfx3.aap.jhu.edu/kgees1/apcc-bfx/demo_input.html</w:t>
+        </w:r>
+      </w:hyperlink>
+    </w:p>
+    <w:p>
+      <w:pPr>
+        <w:spacing w:after="0"/>
+        <w:ind w:left="720"/>
+      </w:pPr>
+      <w:r>
+        <w:t>(</w:t>
+      </w:r>
+      <w:r>
+        <w:rPr>
+          <w:b/>
+          <w:bCs/>
+        </w:rPr>
+        <w:t>demo_input.html</w:t>
+      </w:r>
+      <w:r>
+        <w:t xml:space="preserve"> is a fake version of </w:t>
+      </w:r>
+      <w:r>
+        <w:rPr>
+          <w:b/>
+          <w:bCs/>
+        </w:rPr>
+        <w:t>input.html</w:t>
+      </w:r>
+      <w:r>
+        <w:t xml:space="preserve">: the form input is fake and the submit button is a button link to </w:t>
+      </w:r>
+      <w:r>
+        <w:rPr>
+          <w:b/>
+          <w:bCs/>
+        </w:rPr>
+        <w:t>demo_view.html</w:t>
+      </w:r>
+      <w:r>
+        <w:t>)</w:t>
+      </w:r>
+    </w:p>
+    <w:p>
+      <w:pPr>
+        <w:spacing w:after="0"/>
+      </w:pPr>
+    </w:p>
+    <w:p>
+      <w:pPr>
+        <w:spacing w:after="0"/>
+      </w:pPr>
+      <w:r>
+        <w:rPr>
+          <w:b/>
+          <w:bCs/>
+        </w:rPr>
+        <w:t>demo_output.html</w:t>
+      </w:r>
+      <w:r>
+        <w:t xml:space="preserve"> </w:t>
       </w:r>
       <w:hyperlink r:id="rId12" w:history="1">
         <w:r>
           <w:rPr>
             <w:rStyle w:val="Hyperlink"/>
           </w:rPr>
-          <w:t>https://www.ebi.ac.uk/seqdb/confluence/display/JDSAT/Bioinformatics+Tools+FAQ</w:t>
+          <w:t>http://bfx3.aap.jhu.edu/kgees1/apcc-bfx/templates/demo_</w:t>
+        </w:r>
+        <w:r>
+          <w:rPr>
+            <w:rStyle w:val="Hyperlink"/>
+          </w:rPr>
+          <w:t>output</w:t>
+        </w:r>
+        <w:r>
+          <w:rPr>
+            <w:rStyle w:val="Hyperlink"/>
+          </w:rPr>
+          <w:t>.html</w:t>
         </w:r>
       </w:hyperlink>
-      <w:r>
-        <w:t xml:space="preserve"> [This page includes a description of the symbols and colors used in the </w:t>
-      </w:r>
+    </w:p>
+    <w:p>
+      <w:pPr>
+        <w:spacing w:after="0"/>
+      </w:pPr>
+      <w:r>
+        <w:tab/>
+        <w:t>(</w:t>
+      </w:r>
+      <w:r>
+        <w:rPr>
+          <w:b/>
+          <w:bCs/>
+        </w:rPr>
+        <w:t>demo_output.html</w:t>
+      </w:r>
+      <w:r>
+        <w:t xml:space="preserve"> is identical to </w:t>
+      </w:r>
+      <w:r>
+        <w:rPr>
+          <w:b/>
+          <w:bCs/>
+        </w:rPr>
+        <w:t>output.html</w:t>
+      </w:r>
+      <w:r>
+        <w:t xml:space="preserve"> besides the heading (“MSA Viewer – Demo”))</w:t>
+      </w:r>
+    </w:p>
+    <w:p>
+      <w:pPr>
+        <w:spacing w:after="0"/>
+      </w:pPr>
+    </w:p>
+    <w:p>
+      <w:pPr>
+        <w:spacing w:after="0"/>
+      </w:pPr>
       <w:proofErr w:type="spellStart"/>
       <w:r>
-        <w:t>ClustalW</w:t>
+        <w:rPr>
+          <w:b/>
+          <w:bCs/>
+        </w:rPr>
+        <w:t>d</w:t>
+      </w:r>
+      <w:r>
+        <w:rPr>
+          <w:b/>
+          <w:bCs/>
+        </w:rPr>
+        <w:t>emo.cgi</w:t>
       </w:r>
       <w:proofErr w:type="spellEnd"/>
       <w:r>
-        <w:t xml:space="preserve"> output.]</w:t>
-      </w:r>
-    </w:p>
-    <w:p>
-      <w:pPr>
-        <w:spacing w:before="240"/>
-      </w:pPr>
-    </w:p>
-    <w:p>
-      <w:pPr>
-        <w:spacing w:before="240"/>
-      </w:pPr>
-    </w:p>
-    <w:p>
-      <w:pPr>
-        <w:spacing w:before="240"/>
-      </w:pPr>
-    </w:p>
-    <w:p>
-      <w:pPr>
-        <w:spacing w:before="240"/>
-      </w:pPr>
-    </w:p>
-    <w:p>
-      <w:pPr>
-        <w:spacing w:before="240"/>
-      </w:pPr>
-    </w:p>
-    <w:p>
-      <w:pPr>
-        <w:spacing w:before="240"/>
-      </w:pPr>
-    </w:p>
-    <w:p>
-      <w:pPr>
-        <w:spacing w:before="240"/>
-      </w:pPr>
+        <w:t xml:space="preserve"> </w:t>
+      </w:r>
+      <w:hyperlink r:id="rId13" w:history="1">
+        <w:r>
+          <w:rPr>
+            <w:rStyle w:val="Hyperlink"/>
+          </w:rPr>
+          <w:t>http://bfx3.aap.jhu.edu/kgees1/apcc-bfx/dem</w:t>
+        </w:r>
+        <w:r>
+          <w:rPr>
+            <w:rStyle w:val="Hyperlink"/>
+          </w:rPr>
+          <w:t>o.cgi</w:t>
+        </w:r>
+      </w:hyperlink>
+    </w:p>
+    <w:p>
+      <w:pPr>
+        <w:spacing w:after="0"/>
+      </w:pPr>
+      <w:r>
+        <w:tab/>
+        <w:t>(</w:t>
+      </w:r>
+      <w:proofErr w:type="spellStart"/>
+      <w:r>
+        <w:t>cgi</w:t>
+      </w:r>
+      <w:proofErr w:type="spellEnd"/>
+      <w:r>
+        <w:t xml:space="preserve"> file for </w:t>
+      </w:r>
+      <w:r>
+        <w:rPr>
+          <w:b/>
+          <w:bCs/>
+        </w:rPr>
+        <w:t>demo_output.html</w:t>
+      </w:r>
+      <w:r>
+        <w:t>, this is a blank page</w:t>
+      </w:r>
+      <w:r>
+        <w:t xml:space="preserve"> (it should be showing </w:t>
+      </w:r>
+      <w:r>
+        <w:rPr>
+          <w:b/>
+          <w:bCs/>
+        </w:rPr>
+        <w:t>demo_view.html</w:t>
+      </w:r>
+      <w:r>
+        <w:t>)</w:t>
+      </w:r>
+      <w:r>
+        <w:t>)</w:t>
+      </w:r>
+    </w:p>
+    <w:p>
+      <w:pPr>
+        <w:spacing w:after="0"/>
+      </w:pPr>
+    </w:p>
+    <w:p>
+      <w:pPr>
+        <w:spacing w:after="0"/>
+      </w:pPr>
+      <w:r>
+        <w:rPr>
+          <w:b/>
+          <w:bCs/>
+        </w:rPr>
+        <w:t>demo_view.html</w:t>
+      </w:r>
+      <w:r>
+        <w:t xml:space="preserve"> </w:t>
+      </w:r>
+      <w:hyperlink r:id="rId14" w:history="1">
+        <w:r>
+          <w:rPr>
+            <w:rStyle w:val="Hyperlink"/>
+          </w:rPr>
+          <w:t>http://bfx3.aap.jhu.edu/kgees1/apcc-bfx/templates/demo_view</w:t>
+        </w:r>
+        <w:r>
+          <w:rPr>
+            <w:rStyle w:val="Hyperlink"/>
+          </w:rPr>
+          <w:t>.</w:t>
+        </w:r>
+        <w:r>
+          <w:rPr>
+            <w:rStyle w:val="Hyperlink"/>
+          </w:rPr>
+          <w:t>html</w:t>
+        </w:r>
+      </w:hyperlink>
+    </w:p>
+    <w:p>
+      <w:pPr>
+        <w:spacing w:after="0"/>
+        <w:ind w:firstLine="720"/>
+      </w:pPr>
+      <w:r>
+        <w:t>(</w:t>
+      </w:r>
+      <w:r>
+        <w:rPr>
+          <w:b/>
+          <w:bCs/>
+        </w:rPr>
+        <w:t>demo_view.html</w:t>
+      </w:r>
+      <w:r>
+        <w:t xml:space="preserve"> was generated by running </w:t>
+      </w:r>
+      <w:proofErr w:type="spellStart"/>
+      <w:r>
+        <w:rPr>
+          <w:b/>
+          <w:bCs/>
+        </w:rPr>
+        <w:t>demo.cgi</w:t>
+      </w:r>
+      <w:proofErr w:type="spellEnd"/>
+      <w:r>
+        <w:t xml:space="preserve"> using the </w:t>
+      </w:r>
+      <w:r>
+        <w:rPr>
+          <w:b/>
+          <w:bCs/>
+        </w:rPr>
+        <w:t>demo</w:t>
+      </w:r>
+      <w:r>
+        <w:rPr>
+          <w:b/>
+          <w:bCs/>
+        </w:rPr>
+        <w:t>_output</w:t>
+      </w:r>
+      <w:r>
+        <w:rPr>
+          <w:b/>
+          <w:bCs/>
+        </w:rPr>
+        <w:t>.html</w:t>
+      </w:r>
+      <w:r>
+        <w:t xml:space="preserve"> template</w:t>
+      </w:r>
+      <w:r>
+        <w:t>)</w:t>
+      </w:r>
+    </w:p>
+    <w:p>
+      <w:pPr>
+        <w:spacing w:after="0"/>
+      </w:pPr>
+    </w:p>
+    <w:p>
+      <w:pPr>
+        <w:spacing w:after="0"/>
+      </w:pPr>
+      <w:r>
+        <w:rPr>
+          <w:b/>
+          <w:bCs/>
+        </w:rPr>
+        <w:t>input.html</w:t>
+      </w:r>
+      <w:r>
+        <w:t xml:space="preserve"> </w:t>
+      </w:r>
+      <w:hyperlink r:id="rId15" w:history="1">
+        <w:r>
+          <w:rPr>
+            <w:rStyle w:val="Hyperlink"/>
+          </w:rPr>
+          <w:t>http://bfx3.aap.jhu.edu/kgees1/apcc-bfx/input.html</w:t>
+        </w:r>
+      </w:hyperlink>
+    </w:p>
+    <w:p>
+      <w:pPr>
+        <w:spacing w:after="0"/>
+      </w:pPr>
+      <w:r>
+        <w:tab/>
+        <w:t>(Real input form html file)</w:t>
+      </w:r>
+    </w:p>
+    <w:p>
+      <w:pPr>
+        <w:spacing w:after="0"/>
+      </w:pPr>
+    </w:p>
+    <w:p>
+      <w:pPr>
+        <w:spacing w:after="0"/>
+      </w:pPr>
+      <w:r>
+        <w:rPr>
+          <w:b/>
+          <w:bCs/>
+        </w:rPr>
+        <w:lastRenderedPageBreak/>
+        <w:t>output.html</w:t>
+      </w:r>
+      <w:r>
+        <w:t xml:space="preserve"> </w:t>
+      </w:r>
+      <w:hyperlink r:id="rId16" w:history="1">
+        <w:r>
+          <w:rPr>
+            <w:rStyle w:val="Hyperlink"/>
+          </w:rPr>
+          <w:t>http://bfx3.aap.jhu.edu/kgees1/apcc-bfx/</w:t>
+        </w:r>
+        <w:r>
+          <w:rPr>
+            <w:rStyle w:val="Hyperlink"/>
+          </w:rPr>
+          <w:t>templates/output</w:t>
+        </w:r>
+        <w:r>
+          <w:rPr>
+            <w:rStyle w:val="Hyperlink"/>
+          </w:rPr>
+          <w:t>.html</w:t>
+        </w:r>
+      </w:hyperlink>
+    </w:p>
+    <w:p>
+      <w:pPr>
+        <w:spacing w:after="0"/>
+      </w:pPr>
+      <w:r>
+        <w:tab/>
+        <w:t>(Real output html file)</w:t>
+      </w:r>
+    </w:p>
+    <w:p>
+      <w:pPr>
+        <w:spacing w:after="0"/>
+      </w:pPr>
+    </w:p>
+    <w:p>
+      <w:pPr>
+        <w:spacing w:after="0"/>
+      </w:pPr>
+      <w:proofErr w:type="spellStart"/>
+      <w:r>
+        <w:rPr>
+          <w:b/>
+          <w:bCs/>
+        </w:rPr>
+        <w:t>main.cgi</w:t>
+      </w:r>
+      <w:proofErr w:type="spellEnd"/>
+      <w:r>
+        <w:t xml:space="preserve"> </w:t>
+      </w:r>
+      <w:hyperlink r:id="rId17" w:history="1">
+        <w:r>
+          <w:rPr>
+            <w:rStyle w:val="Hyperlink"/>
+          </w:rPr>
+          <w:t>http://bfx3.aap.jhu.edu/kgees1/apcc-bfx/</w:t>
+        </w:r>
+        <w:r>
+          <w:rPr>
+            <w:rStyle w:val="Hyperlink"/>
+          </w:rPr>
+          <w:t>main.cgi</w:t>
+        </w:r>
+      </w:hyperlink>
+    </w:p>
+    <w:p>
+      <w:pPr>
+        <w:spacing w:after="0"/>
+        <w:ind w:left="720"/>
+      </w:pPr>
+      <w:r>
+        <w:t>(</w:t>
+      </w:r>
+      <w:proofErr w:type="spellStart"/>
+      <w:r>
+        <w:t>cgi</w:t>
+      </w:r>
+      <w:proofErr w:type="spellEnd"/>
+      <w:r>
+        <w:t xml:space="preserve"> file for </w:t>
+      </w:r>
+      <w:r>
+        <w:rPr>
+          <w:b/>
+          <w:bCs/>
+        </w:rPr>
+        <w:t>input.ht</w:t>
+      </w:r>
+      <w:r>
+        <w:rPr>
+          <w:b/>
+          <w:bCs/>
+        </w:rPr>
+        <w:t>ml</w:t>
+      </w:r>
+      <w:r>
+        <w:t xml:space="preserve">, </w:t>
+      </w:r>
+      <w:r>
+        <w:t xml:space="preserve">this page is a 500 internal server error page (it should be showing results using the </w:t>
+      </w:r>
+      <w:r>
+        <w:rPr>
+          <w:b/>
+          <w:bCs/>
+        </w:rPr>
+        <w:t>output.html</w:t>
+      </w:r>
+      <w:r>
+        <w:t>)</w:t>
+      </w:r>
+    </w:p>
+    <w:p>
+      <w:pPr>
+        <w:spacing w:before="240"/>
+        <w:rPr>
+          <w:u w:val="single"/>
+        </w:rPr>
+      </w:pPr>
+      <w:r>
+        <w:rPr>
+          <w:u w:val="single"/>
+        </w:rPr>
+        <w:t>References</w:t>
+      </w:r>
+    </w:p>
+    <w:p>
+      <w:pPr>
+        <w:spacing w:before="240"/>
+      </w:pPr>
+    </w:p>
+    <w:p>
+      <w:pPr>
+        <w:spacing w:before="240"/>
+      </w:pPr>
+    </w:p>
+    <w:p>
+      <w:pPr>
+        <w:spacing w:before="240"/>
+      </w:pPr>
+    </w:p>
+    <w:p>
+      <w:pPr>
+        <w:spacing w:before="240"/>
+      </w:pPr>
+    </w:p>
+    <w:p>
+      <w:pPr>
+        <w:spacing w:before="240"/>
+      </w:pPr>
+    </w:p>
+    <w:p>
+      <w:pPr>
+        <w:spacing w:before="240"/>
+      </w:pPr>
+    </w:p>
+    <w:p>
+      <w:pPr>
+        <w:spacing w:before="240"/>
+      </w:pPr>
+    </w:p>
+    <w:p>
+      <w:pPr>
+        <w:spacing w:before="240"/>
+      </w:pPr>
+      <w:r>
+        <w:t>To Do List:</w:t>
+      </w:r>
+    </w:p>
+    <w:p>
+      <w:pPr>
+        <w:pStyle w:val="ListParagraph"/>
+        <w:numPr>
+          <w:ilvl w:val="0"/>
+          <w:numId w:val="7"/>
+        </w:numPr>
+        <w:spacing w:before="240"/>
+      </w:pPr>
+      <w:r>
+        <w:t>Readme file</w:t>
+      </w:r>
+    </w:p>
+    <w:p>
+      <w:pPr>
+        <w:pStyle w:val="ListParagraph"/>
+        <w:numPr>
+          <w:ilvl w:val="0"/>
+          <w:numId w:val="7"/>
+        </w:numPr>
+        <w:spacing w:before="240"/>
+      </w:pPr>
+      <w:r>
+        <w:t>Project report (1-2 pages, background, significance to field, my implementation, and discussion)</w:t>
+      </w:r>
+    </w:p>
+    <w:p>
+      <w:pPr>
+        <w:pStyle w:val="ListParagraph"/>
+        <w:numPr>
+          <w:ilvl w:val="0"/>
+          <w:numId w:val="7"/>
+        </w:numPr>
+        <w:spacing w:before="240"/>
+      </w:pPr>
+      <w:r>
+        <w:t>Deploy project on server (place all files and test)</w:t>
+      </w:r>
+    </w:p>
+    <w:p>
+      <w:pPr>
+        <w:pStyle w:val="ListParagraph"/>
+        <w:numPr>
+          <w:ilvl w:val="0"/>
+          <w:numId w:val="7"/>
+        </w:numPr>
+        <w:spacing w:before="240"/>
+      </w:pPr>
+      <w:r>
+        <w:t>Project tarball (tar.gz)</w:t>
+      </w:r>
+    </w:p>
+    <w:p>
+      <w:pPr>
+        <w:pStyle w:val="ListParagraph"/>
+        <w:numPr>
+          <w:ilvl w:val="0"/>
+          <w:numId w:val="7"/>
+        </w:numPr>
+        <w:spacing w:before="240"/>
+      </w:pPr>
+      <w:r>
+        <w:t>Project GitHub (keep committing)</w:t>
+      </w:r>
+    </w:p>
+    <w:p>
+      <w:pPr>
+        <w:pStyle w:val="ListParagraph"/>
+        <w:numPr>
+          <w:ilvl w:val="0"/>
+          <w:numId w:val="7"/>
+        </w:numPr>
+        <w:spacing w:before="240"/>
+      </w:pPr>
+      <w:r>
+        <w:t>Project links</w:t>
+      </w:r>
+    </w:p>
+    <w:p>
+      <w:pPr>
+        <w:pStyle w:val="ListParagraph"/>
+        <w:numPr>
+          <w:ilvl w:val="0"/>
+          <w:numId w:val="7"/>
+        </w:numPr>
+        <w:spacing w:before="240"/>
+      </w:pPr>
+      <w:r>
+        <w:t>Project background</w:t>
+      </w:r>
+    </w:p>
+    <w:p>
+      <w:pPr>
+        <w:pStyle w:val="ListParagraph"/>
+        <w:numPr>
+          <w:ilvl w:val="0"/>
+          <w:numId w:val="7"/>
+        </w:numPr>
+        <w:spacing w:before="240"/>
+      </w:pPr>
+      <w:r>
+        <w:t>Project proposal (original): describe initial plan and problems</w:t>
+      </w:r>
+    </w:p>
+    <w:p>
+      <w:pPr>
+        <w:pStyle w:val="ListParagraph"/>
+        <w:numPr>
+          <w:ilvl w:val="0"/>
+          <w:numId w:val="7"/>
+        </w:numPr>
+        <w:spacing w:before="240"/>
+      </w:pPr>
+      <w:r>
+        <w:t>Project proposal (revised): describe changes and outcomes</w:t>
+      </w:r>
+    </w:p>
+    <w:p>
+      <w:pPr>
+        <w:pStyle w:val="ListParagraph"/>
+        <w:numPr>
+          <w:ilvl w:val="0"/>
+          <w:numId w:val="7"/>
+        </w:numPr>
+        <w:spacing w:before="240"/>
+      </w:pPr>
+      <w:r>
+        <w:t>Project technologies and methods</w:t>
+      </w:r>
+    </w:p>
+    <w:p>
+      <w:pPr>
+        <w:pStyle w:val="ListParagraph"/>
+        <w:numPr>
+          <w:ilvl w:val="0"/>
+          <w:numId w:val="7"/>
+        </w:numPr>
+        <w:spacing w:before="240"/>
+      </w:pPr>
+      <w:r>
+        <w:t>Project discussion</w:t>
+      </w:r>
     </w:p>
     <w:p>
       <w:pPr>
@@ -733,7 +1502,6 @@
           <w:sz w:val="20"/>
           <w:szCs w:val="20"/>
         </w:rPr>
-        <w:lastRenderedPageBreak/>
         <w:t>Notes:</w:t>
       </w:r>
       <w:r>
@@ -822,7 +1590,7 @@
           <w:szCs w:val="20"/>
         </w:rPr>
         <w:br/>
-        <w:t>- used https://www.ebi.ac.uk/Tools/services/rest/muscle/resulttypes/&lt;jobid&gt; to get result types</w:t>
+        <w:t xml:space="preserve">- used https://www.ebi.ac.uk/Tools/services/rest/muscle/resulttypes/&lt;jobid&gt; </w:t>
       </w:r>
       <w:r>
         <w:rPr>
@@ -831,8 +1599,8 @@
           <w:sz w:val="20"/>
           <w:szCs w:val="20"/>
         </w:rPr>
-        <w:br/>
-        <w:t>- result types list https://www.ebi.ac.uk/seqdb/confluence/display/JDSAT/MUSCLE+Help+and+Documentation was incomplete</w:t>
+        <w:lastRenderedPageBreak/>
+        <w:t>to get result types</w:t>
       </w:r>
       <w:r>
         <w:rPr>
@@ -842,6 +1610,7 @@
           <w:szCs w:val="20"/>
         </w:rPr>
         <w:br/>
+        <w:t>- result types list https://www.ebi.ac.uk/seqdb/confluence/display/JDSAT/MUSCLE+Help+and+Documentation was incomplete</w:t>
       </w:r>
       <w:r>
         <w:rPr>
@@ -851,9 +1620,7 @@
           <w:szCs w:val="20"/>
         </w:rPr>
         <w:br/>
-        <w:t xml:space="preserve">- considered adding a </w:t>
-      </w:r>
-      <w:proofErr w:type="spellStart"/>
+      </w:r>
       <w:r>
         <w:rPr>
           <w:rFonts w:ascii="Courier New" w:eastAsia="Times New Roman" w:hAnsi="Courier New" w:cs="Courier New"/>
@@ -861,9 +1628,10 @@
           <w:sz w:val="20"/>
           <w:szCs w:val="20"/>
         </w:rPr>
-        <w:t>checkboxradio</w:t>
-      </w:r>
-      <w:proofErr w:type="spellEnd"/>
+        <w:br/>
+        <w:t xml:space="preserve">- considered adding a </w:t>
+      </w:r>
+      <w:proofErr w:type="spellStart"/>
       <w:r>
         <w:rPr>
           <w:rFonts w:ascii="Courier New" w:eastAsia="Times New Roman" w:hAnsi="Courier New" w:cs="Courier New"/>
@@ -871,8 +1639,9 @@
           <w:sz w:val="20"/>
           <w:szCs w:val="20"/>
         </w:rPr>
-        <w:t xml:space="preserve"> button to select other MSA but I can get MSA type from job ID</w:t>
-      </w:r>
+        <w:t>checkboxradio</w:t>
+      </w:r>
+      <w:proofErr w:type="spellEnd"/>
       <w:r>
         <w:rPr>
           <w:rFonts w:ascii="Courier New" w:eastAsia="Times New Roman" w:hAnsi="Courier New" w:cs="Courier New"/>
@@ -880,8 +1649,7 @@
           <w:sz w:val="20"/>
           <w:szCs w:val="20"/>
         </w:rPr>
-        <w:br/>
-        <w:t>- installed jinja2 package</w:t>
+        <w:t xml:space="preserve"> button to select other MSA but I can get MSA type from job ID</w:t>
       </w:r>
       <w:r>
         <w:rPr>
@@ -891,6 +1659,7 @@
           <w:szCs w:val="20"/>
         </w:rPr>
         <w:br/>
+        <w:t>- installed jinja2 package</w:t>
       </w:r>
       <w:r>
         <w:rPr>
@@ -900,9 +1669,7 @@
           <w:szCs w:val="20"/>
         </w:rPr>
         <w:br/>
-        <w:t xml:space="preserve">- tried </w:t>
-      </w:r>
-      <w:proofErr w:type="spellStart"/>
+      </w:r>
       <w:r>
         <w:rPr>
           <w:rFonts w:ascii="Courier New" w:eastAsia="Times New Roman" w:hAnsi="Courier New" w:cs="Courier New"/>
@@ -910,9 +1677,10 @@
           <w:sz w:val="20"/>
           <w:szCs w:val="20"/>
         </w:rPr>
-        <w:t>javascript</w:t>
-      </w:r>
-      <w:proofErr w:type="spellEnd"/>
+        <w:br/>
+        <w:t xml:space="preserve">- tried </w:t>
+      </w:r>
+      <w:proofErr w:type="spellStart"/>
       <w:r>
         <w:rPr>
           <w:rFonts w:ascii="Courier New" w:eastAsia="Times New Roman" w:hAnsi="Courier New" w:cs="Courier New"/>
@@ -920,6 +1688,16 @@
           <w:sz w:val="20"/>
           <w:szCs w:val="20"/>
         </w:rPr>
+        <w:t>javascript</w:t>
+      </w:r>
+      <w:proofErr w:type="spellEnd"/>
+      <w:r>
+        <w:rPr>
+          <w:rFonts w:ascii="Courier New" w:eastAsia="Times New Roman" w:hAnsi="Courier New" w:cs="Courier New"/>
+          <w:color w:val="080808"/>
+          <w:sz w:val="20"/>
+          <w:szCs w:val="20"/>
+        </w:rPr>
         <w:t xml:space="preserve"> for 7 hours, it didn't work and I ended up losing it all</w:t>
       </w:r>
     </w:p>
@@ -950,7 +1728,7 @@
       <w:r>
         <w:t xml:space="preserve">as a web-based tool at </w:t>
       </w:r>
-      <w:hyperlink r:id="rId13" w:history="1">
+      <w:hyperlink r:id="rId18" w:history="1">
         <w:r>
           <w:rPr>
             <w:rStyle w:val="Hyperlink"/>
@@ -1062,7 +1840,7 @@
       <w:r>
         <w:t xml:space="preserve"> Examples of the output formats can be viewed at </w:t>
       </w:r>
-      <w:hyperlink r:id="rId14" w:history="1">
+      <w:hyperlink r:id="rId19" w:history="1">
         <w:r>
           <w:rPr>
             <w:rStyle w:val="Hyperlink"/>
@@ -1178,7 +1956,6 @@
         <w:spacing w:before="240"/>
       </w:pPr>
       <w:r>
-        <w:lastRenderedPageBreak/>
         <w:t xml:space="preserve">*As the tool does not use the </w:t>
       </w:r>
       <w:r>
@@ -1231,6 +2008,7 @@
         <w:spacing w:before="240"/>
       </w:pPr>
       <w:r>
+        <w:lastRenderedPageBreak/>
         <w:t>On the server side the MUSCLE program will be run. The results will be saved and then parsed.</w:t>
       </w:r>
       <w:r>
@@ -1388,7 +2166,7 @@
       </w:pPr>
     </w:p>
     <w:sectPr>
-      <w:headerReference w:type="default" r:id="rId15"/>
+      <w:headerReference w:type="default" r:id="rId20"/>
       <w:pgSz w:w="12240" w:h="15840"/>
       <w:pgMar w:top="1440" w:right="1440" w:bottom="1440" w:left="1440" w:header="720" w:footer="720" w:gutter="0"/>
       <w:cols w:space="720"/>

</xml_diff>

<commit_message>
revised documentation and report
</commit_message>
<xml_diff>
--- a/proposal_and_report/kgees_final_project_report_draft.docx
+++ b/proposal_and_report/kgees_final_project_report_draft.docx
@@ -46,6 +46,29 @@
         </w:rPr>
         <w:t>Viewer</w:t>
       </w:r>
+      <w:r>
+        <w:rPr>
+          <w:b/>
+          <w:bCs/>
+        </w:rPr>
+        <w:t xml:space="preserve"> (aka </w:t>
+      </w:r>
+      <w:proofErr w:type="spellStart"/>
+      <w:r>
+        <w:rPr>
+          <w:b/>
+          <w:bCs/>
+        </w:rPr>
+        <w:t>apcc-bfx</w:t>
+      </w:r>
+      <w:proofErr w:type="spellEnd"/>
+      <w:r>
+        <w:rPr>
+          <w:b/>
+          <w:bCs/>
+        </w:rPr>
+        <w:t>)</w:t>
+      </w:r>
     </w:p>
     <w:p>
       <w:pPr>
@@ -171,7 +194,13 @@
         <w:t>All</w:t>
       </w:r>
       <w:r>
-        <w:t xml:space="preserve"> of the tools available from EMBL-EBI </w:t>
+        <w:t xml:space="preserve"> of the </w:t>
+      </w:r>
+      <w:r>
+        <w:t xml:space="preserve">MSA </w:t>
+      </w:r>
+      <w:r>
+        <w:t xml:space="preserve">tools available from EMBL-EBI </w:t>
       </w:r>
       <w:r>
         <w:t>are related to the process of MSA,</w:t>
@@ -198,20 +227,16 @@
         <w:t>MSA</w:t>
       </w:r>
       <w:r>
-        <w:t>, and MView creates a</w:t>
-      </w:r>
-      <w:r>
-        <w:t xml:space="preserve"> new web view using HTML and CSS from an input </w:t>
-      </w:r>
-      <w:r>
-        <w:t>MSA</w:t>
-      </w:r>
-      <w:r>
         <w:t>. Additionally, of the tools performing an MSA, only Clustal Omega, MAFFT, MUSCLE, and T-Coffee can output alignments in Clustal</w:t>
       </w:r>
       <w:r>
-        <w:t>/ClustalW</w:t>
-      </w:r>
+        <w:t>/</w:t>
+      </w:r>
+      <w:proofErr w:type="spellStart"/>
+      <w:r>
+        <w:t>ClustalW</w:t>
+      </w:r>
+      <w:proofErr w:type="spellEnd"/>
       <w:r>
         <w:t xml:space="preserve"> format</w:t>
       </w:r>
@@ -302,7 +327,21 @@
         <w:ind w:firstLine="720"/>
       </w:pPr>
       <w:r>
-        <w:t xml:space="preserve">My original project proposal was to build the MUSCLE web interface tool using the REST API for only ClustalW formatted output and representing this output in a new way. One of the limitations of other views of this output is that the annotations (such as asterisks (*)) are never quantified and are not described in the other results files either. I wanted to </w:t>
+        <w:t xml:space="preserve">My original project proposal was to build the MUSCLE web interface tool using the REST API for only </w:t>
+      </w:r>
+      <w:proofErr w:type="spellStart"/>
+      <w:r>
+        <w:t>ClustalW</w:t>
+      </w:r>
+      <w:proofErr w:type="spellEnd"/>
+      <w:r>
+        <w:t xml:space="preserve"> formatted output and representing this output in a new way. One of the limitations of </w:t>
+      </w:r>
+      <w:r>
+        <w:t>the EMBL-EBI</w:t>
+      </w:r>
+      <w:r>
+        <w:t xml:space="preserve"> views of this output is that the annotations (such as asterisks (*)) are never quantified and are not described in the other results files either. I wanted to </w:t>
       </w:r>
       <w:r>
         <w:t>make this information more accessible by providing counts and descriptions in an output view</w:t>
@@ -331,7 +370,7 @@
         <w:ind w:firstLine="720"/>
       </w:pPr>
       <w:r>
-        <w:t>As I started this project, I found that working with the web services APIs (specifically the REST API) was very difficult. What was challenging was submitting the job to the service</w:t>
+        <w:t>I found that working with the web services APIs (specifically the REST API) was very difficult. What was challenging was submitting the job to the service</w:t>
       </w:r>
       <w:r>
         <w:t>,</w:t>
@@ -349,8 +388,13 @@
         <w:t>(the form inputs needed to be translated to “</w:t>
       </w:r>
       <w:r>
-        <w:t>x-www-form-urlencoded</w:t>
-      </w:r>
+        <w:t>x-www-form-</w:t>
+      </w:r>
+      <w:proofErr w:type="spellStart"/>
+      <w:r>
+        <w:t>urlencoded</w:t>
+      </w:r>
+      <w:proofErr w:type="spellEnd"/>
       <w:r>
         <w:t>” for sending), and at the same time getting a job ID so that the results could be retrieved.</w:t>
       </w:r>
@@ -361,20 +405,34 @@
         <w:ind w:firstLine="720"/>
       </w:pPr>
       <w:r>
-        <w:t xml:space="preserve">At that point I decided to not include submitting a job as part of the project and chose to use previously submitted job’s job IDs as input. When I switched to using this input, I found that I could </w:t>
+        <w:t>I decided to not include submitting a job as part of the project and chose to use previously submitted job’s job IDs as input. When I switched to using this input, I found that I could augment my project differently by making it possible to view the results of multiple MSA tool</w:t>
+      </w:r>
+      <w:r>
+        <w:t>s</w:t>
+      </w:r>
+      <w:r>
+        <w:t xml:space="preserve">, as long as their results </w:t>
       </w:r>
       <w:r>
         <w:lastRenderedPageBreak/>
-        <w:t>augment my project differently by making it possible to view the results of multiple MSA tool</w:t>
-      </w:r>
-      <w:r>
-        <w:t>s</w:t>
-      </w:r>
-      <w:r>
-        <w:t>, as long as their results were Clustal/ClustalW formatted</w:t>
-      </w:r>
-      <w:r>
-        <w:t xml:space="preserve"> (this format is important because it is the only format which uses the asterisk, colon and period annotations which I wanted to highlight in my results view)</w:t>
+        <w:t>were Clustal/</w:t>
+      </w:r>
+      <w:proofErr w:type="spellStart"/>
+      <w:r>
+        <w:t>ClustalW</w:t>
+      </w:r>
+      <w:proofErr w:type="spellEnd"/>
+      <w:r>
+        <w:t xml:space="preserve"> formatted</w:t>
+      </w:r>
+      <w:r>
+        <w:t xml:space="preserve"> (this format is important because it is the only format which uses the asterisk, </w:t>
+      </w:r>
+      <w:r>
+        <w:t>colon,</w:t>
+      </w:r>
+      <w:r>
+        <w:t xml:space="preserve"> and period annotations which I wanted to highlight in my results view)</w:t>
       </w:r>
       <w:r>
         <w:t>.</w:t>
@@ -418,7 +476,15 @@
         <w:t xml:space="preserve"> the UNIX</w:t>
       </w:r>
       <w:r>
-        <w:t xml:space="preserve"> OS and filesystem, the placement and organization of files within a web application, python CGI programming, CGI and HTML templating, HTML5 document markup, </w:t>
+        <w:t xml:space="preserve"> OS and filesystem, the placement and organization of files within a web application, python CGI programming, </w:t>
+      </w:r>
+      <w:proofErr w:type="gramStart"/>
+      <w:r>
+        <w:t>CGI</w:t>
+      </w:r>
+      <w:proofErr w:type="gramEnd"/>
+      <w:r>
+        <w:t xml:space="preserve"> and HTML templating, HTML5 document markup, </w:t>
       </w:r>
       <w:r>
         <w:t xml:space="preserve">and </w:t>
@@ -505,23 +571,30 @@
         <w:t xml:space="preserve"> </w:t>
       </w:r>
       <w:r>
-        <w:t>desired response from the API endpoint was Unicode text and not a JSON, and Jinja2 provided sufficient scripting in the HTML. Also, I preferred the format of a separate input and output page for this project (just like how EMBL-EBI has their input and output on separate pages).</w:t>
+        <w:t>desired response from the API endpoint was Unicode text and not a JSON, and Jinja2 provided sufficient scripting in the HTML. Also, I preferred the format of a separate input and output page for this project (like how EMBL-EBI has their input and output on separate pages).</w:t>
+      </w:r>
+      <w:r>
+        <w:t xml:space="preserve"> (</w:t>
+      </w:r>
+      <w:r>
+        <w:t>*</w:t>
+      </w:r>
+      <w:r>
+        <w:t xml:space="preserve">There is a JavaScript file included with the project which </w:t>
+      </w:r>
+      <w:r>
+        <w:t>I did not end up finishing/using</w:t>
+      </w:r>
+      <w:r>
+        <w:t>.</w:t>
+      </w:r>
+      <w:r>
+        <w:t>)</w:t>
       </w:r>
     </w:p>
     <w:p>
       <w:pPr>
         <w:spacing w:before="240"/>
-      </w:pPr>
-      <w:r>
-        <w:t>*</w:t>
-      </w:r>
-      <w:r>
-        <w:t xml:space="preserve">There is a JavaScript file included with the project which is not used in the final products. </w:t>
-      </w:r>
-    </w:p>
-    <w:p>
-      <w:pPr>
-        <w:spacing w:before="240"/>
         <w:rPr>
           <w:u w:val="single"/>
         </w:rPr>
@@ -534,21 +607,151 @@
       </w:r>
     </w:p>
     <w:p>
-      <w:pPr>
-        <w:spacing w:before="240"/>
-      </w:pPr>
-    </w:p>
-    <w:p>
-      <w:pPr>
-        <w:rPr>
-          <w:u w:val="single"/>
-        </w:rPr>
-      </w:pPr>
-      <w:r>
-        <w:rPr>
-          <w:u w:val="single"/>
-        </w:rPr>
-        <w:br w:type="page"/>
+      <w:r>
+        <w:tab/>
+      </w:r>
+      <w:r>
+        <w:t xml:space="preserve"> </w:t>
+      </w:r>
+      <w:r>
+        <w:t xml:space="preserve">The </w:t>
+      </w:r>
+      <w:r>
+        <w:t xml:space="preserve">main </w:t>
+      </w:r>
+      <w:r>
+        <w:t xml:space="preserve">finished project is a web interface which accepts </w:t>
+      </w:r>
+      <w:r>
+        <w:t xml:space="preserve">an </w:t>
+      </w:r>
+      <w:r>
+        <w:t xml:space="preserve">MSA job ID </w:t>
+      </w:r>
+      <w:r>
+        <w:t>through</w:t>
+      </w:r>
+      <w:r>
+        <w:t xml:space="preserve"> a form</w:t>
+      </w:r>
+      <w:r>
+        <w:t>,</w:t>
+      </w:r>
+      <w:r>
+        <w:t xml:space="preserve"> and then uses this </w:t>
+      </w:r>
+      <w:r>
+        <w:t xml:space="preserve">job </w:t>
+      </w:r>
+      <w:r>
+        <w:t>ID to retrieve the results and generate</w:t>
+      </w:r>
+      <w:r>
+        <w:t xml:space="preserve"> a</w:t>
+      </w:r>
+      <w:r>
+        <w:t xml:space="preserve"> view of these results. The view shows the input job ID, the alignment, a table quantifying the annotation</w:t>
+      </w:r>
+      <w:r>
+        <w:t>s</w:t>
+      </w:r>
+      <w:r>
+        <w:t xml:space="preserve">, and a description of the </w:t>
+      </w:r>
+      <w:r>
+        <w:t>annotations’</w:t>
+      </w:r>
+      <w:r>
+        <w:t xml:space="preserve"> meanings. This project can be used by someone who is </w:t>
+      </w:r>
+      <w:r>
+        <w:t>performing</w:t>
+      </w:r>
+      <w:r>
+        <w:t xml:space="preserve"> MSA</w:t>
+      </w:r>
+      <w:r>
+        <w:t>s</w:t>
+      </w:r>
+      <w:r>
+        <w:t xml:space="preserve"> </w:t>
+      </w:r>
+      <w:r>
+        <w:t>for</w:t>
+      </w:r>
+      <w:r>
+        <w:t xml:space="preserve"> DNA, RNA, or protein sequence</w:t>
+      </w:r>
+      <w:r>
+        <w:t xml:space="preserve"> analysis</w:t>
+      </w:r>
+      <w:r>
+        <w:t>, and wants to quickly retrieve some summary statistics about the MSA. This is particularly helpful in cases when the MSA input is set of many (hundreds) of sequences and/or long (hundreds of nucleotides or amino acids)</w:t>
+      </w:r>
+      <w:r>
+        <w:t xml:space="preserve"> sequences. I find this project and the tools it includes to be very useful</w:t>
+      </w:r>
+      <w:r>
+        <w:t xml:space="preserve"> because it is something that I could have used on previous projects and assignment in my other bioinformatics classes.</w:t>
+      </w:r>
+    </w:p>
+    <w:p>
+      <w:r>
+        <w:tab/>
+        <w:t>Due to the fact that I mostly ran the same MSA input (</w:t>
+      </w:r>
+      <w:r>
+        <w:t xml:space="preserve">the </w:t>
+      </w:r>
+      <w:r>
+        <w:t>example sequences) for my project testing, the annotation results were not particularly “meaningful” for me. What I did notice was that this alignment text had to handled carefully so that the spacing was maintained between the annotations and that there is a potential for error in the annotation counts if these characters are used within the name of a sequence</w:t>
+      </w:r>
+      <w:r>
+        <w:t xml:space="preserve"> (which is possible to do)</w:t>
+      </w:r>
+      <w:r>
+        <w:t>.</w:t>
+      </w:r>
+      <w:r>
+        <w:t xml:space="preserve"> This reiterates the importance of following specific formats for data in bioinformatics.</w:t>
+      </w:r>
+    </w:p>
+    <w:p>
+      <w:r>
+        <w:tab/>
+      </w:r>
+      <w:r>
+        <w:t>W</w:t>
+      </w:r>
+      <w:r>
+        <w:t xml:space="preserve">hile working on the project </w:t>
+      </w:r>
+      <w:r>
+        <w:t xml:space="preserve">I also noticed some of </w:t>
+      </w:r>
+      <w:r>
+        <w:t>its potential limitations and potential extensions. I think that the view could show more information</w:t>
+      </w:r>
+      <w:r>
+        <w:t xml:space="preserve">, such as </w:t>
+      </w:r>
+      <w:r>
+        <w:t xml:space="preserve">information on the nucleotides and amino acids, </w:t>
+      </w:r>
+      <w:r>
+        <w:t>like</w:t>
+      </w:r>
+      <w:r>
+        <w:t xml:space="preserve"> frequencies and properties, and sequence identify information </w:t>
+      </w:r>
+      <w:r>
+        <w:t>(accessed by another request call to another API endpoint)</w:t>
+      </w:r>
+      <w:r>
+        <w:t>.</w:t>
+      </w:r>
+      <w:r>
+        <w:t xml:space="preserve"> Also, if the project did not save information, it would be easier to use because issues such as file permission errors are unlikely to exist.</w:t>
       </w:r>
     </w:p>
     <w:p>
@@ -579,8 +782,17 @@
           <w:b/>
           <w:bCs/>
         </w:rPr>
-        <w:t>/var/www/html/kgees1/apcc-bfx</w:t>
-      </w:r>
+        <w:t>/var/www/html/kgees1/</w:t>
+      </w:r>
+      <w:proofErr w:type="spellStart"/>
+      <w:r>
+        <w:rPr>
+          <w:b/>
+          <w:bCs/>
+        </w:rPr>
+        <w:t>apcc-bfx</w:t>
+      </w:r>
+      <w:proofErr w:type="spellEnd"/>
     </w:p>
     <w:p>
       <w:pPr>
@@ -594,14 +806,35 @@
           <w:b/>
           <w:bCs/>
         </w:rPr>
-        <w:t>/css/</w:t>
+        <w:t>/</w:t>
+      </w:r>
+      <w:proofErr w:type="spellStart"/>
+      <w:r>
+        <w:rPr>
+          <w:b/>
+          <w:bCs/>
+        </w:rPr>
+        <w:t>css</w:t>
+      </w:r>
+      <w:proofErr w:type="spellEnd"/>
+      <w:r>
+        <w:rPr>
+          <w:b/>
+          <w:bCs/>
+        </w:rPr>
+        <w:t>/</w:t>
       </w:r>
       <w:r>
         <w:t xml:space="preserve"> </w:t>
       </w:r>
       <w:r>
-        <w:t>contains the css</w:t>
-      </w:r>
+        <w:t xml:space="preserve">contains the </w:t>
+      </w:r>
+      <w:proofErr w:type="spellStart"/>
+      <w:r>
+        <w:t>css</w:t>
+      </w:r>
+      <w:proofErr w:type="spellEnd"/>
       <w:r>
         <w:t xml:space="preserve"> used for the entire project</w:t>
       </w:r>
@@ -679,13 +912,7 @@
         <w:t>list.txt</w:t>
       </w:r>
       <w:r>
-        <w:t xml:space="preserve"> a file containing the </w:t>
-      </w:r>
-      <w:r>
-        <w:t>alignments</w:t>
-      </w:r>
-      <w:r>
-        <w:t xml:space="preserve"> from running the program</w:t>
+        <w:t xml:space="preserve"> a file containing the alignments from running the program</w:t>
       </w:r>
     </w:p>
     <w:p>
@@ -723,7 +950,23 @@
           <w:b/>
           <w:bCs/>
         </w:rPr>
-        <w:t>/img/</w:t>
+        <w:t>/</w:t>
+      </w:r>
+      <w:proofErr w:type="spellStart"/>
+      <w:r>
+        <w:rPr>
+          <w:b/>
+          <w:bCs/>
+        </w:rPr>
+        <w:t>img</w:t>
+      </w:r>
+      <w:proofErr w:type="spellEnd"/>
+      <w:r>
+        <w:rPr>
+          <w:b/>
+          <w:bCs/>
+        </w:rPr>
+        <w:t>/</w:t>
       </w:r>
       <w:r>
         <w:t xml:space="preserve"> contains images used by the project</w:t>
@@ -741,7 +984,74 @@
           <w:b/>
           <w:bCs/>
         </w:rPr>
-        <w:t>/proposal_and_report/</w:t>
+        <w:t>/</w:t>
+      </w:r>
+      <w:proofErr w:type="spellStart"/>
+      <w:r>
+        <w:rPr>
+          <w:b/>
+          <w:bCs/>
+        </w:rPr>
+        <w:t>js</w:t>
+      </w:r>
+      <w:proofErr w:type="spellEnd"/>
+      <w:r>
+        <w:rPr>
+          <w:b/>
+          <w:bCs/>
+        </w:rPr>
+        <w:t>/</w:t>
+      </w:r>
+      <w:r>
+        <w:t xml:space="preserve"> contains the </w:t>
+      </w:r>
+      <w:proofErr w:type="spellStart"/>
+      <w:r>
+        <w:t>js</w:t>
+      </w:r>
+      <w:proofErr w:type="spellEnd"/>
+      <w:r>
+        <w:t xml:space="preserve"> file I did not end up using for the project (unfinished)</w:t>
+      </w:r>
+    </w:p>
+    <w:p>
+      <w:pPr>
+        <w:spacing w:after="0"/>
+      </w:pPr>
+      <w:r>
+        <w:tab/>
+      </w:r>
+      <w:r>
+        <w:rPr>
+          <w:b/>
+          <w:bCs/>
+        </w:rPr>
+        <w:t>/</w:t>
+      </w:r>
+      <w:proofErr w:type="spellStart"/>
+      <w:proofErr w:type="gramStart"/>
+      <w:r>
+        <w:rPr>
+          <w:b/>
+          <w:bCs/>
+        </w:rPr>
+        <w:t>proposal</w:t>
+      </w:r>
+      <w:proofErr w:type="gramEnd"/>
+      <w:r>
+        <w:rPr>
+          <w:b/>
+          <w:bCs/>
+        </w:rPr>
+        <w:t>_and_report</w:t>
+      </w:r>
+      <w:proofErr w:type="spellEnd"/>
+      <w:r>
+        <w:rPr>
+          <w:b/>
+          <w:bCs/>
+        </w:rPr>
+        <w:t>/</w:t>
       </w:r>
       <w:r>
         <w:t xml:space="preserve"> contains final and draft versions of the proposal and report</w:t>
@@ -762,8 +1072,13 @@
         <w:t>/scripts/</w:t>
       </w:r>
       <w:r>
-        <w:t xml:space="preserve"> contains scripts which were used within the cgi</w:t>
-      </w:r>
+        <w:t xml:space="preserve"> contains scripts which were used within the </w:t>
+      </w:r>
+      <w:proofErr w:type="spellStart"/>
+      <w:r>
+        <w:t>cgi</w:t>
+      </w:r>
+      <w:proofErr w:type="spellEnd"/>
     </w:p>
     <w:p>
       <w:pPr>
@@ -790,6 +1105,7 @@
       <w:r>
         <w:tab/>
       </w:r>
+      <w:proofErr w:type="spellStart"/>
       <w:r>
         <w:rPr>
           <w:b/>
@@ -797,6 +1113,7 @@
         </w:rPr>
         <w:t>demo.cgi</w:t>
       </w:r>
+      <w:proofErr w:type="spellEnd"/>
       <w:r>
         <w:t xml:space="preserve"> creates an MSA view without input (has hardcoded job ID)</w:t>
       </w:r>
@@ -826,6 +1143,7 @@
       <w:r>
         <w:tab/>
       </w:r>
+      <w:proofErr w:type="spellStart"/>
       <w:r>
         <w:rPr>
           <w:b/>
@@ -833,6 +1151,7 @@
         </w:rPr>
         <w:t>main.cgi</w:t>
       </w:r>
+      <w:proofErr w:type="spellEnd"/>
       <w:r>
         <w:t xml:space="preserve"> creates and MSA view with input</w:t>
       </w:r>
@@ -872,23 +1191,139 @@
     <w:p>
       <w:pPr>
         <w:spacing w:after="0"/>
-      </w:pPr>
-      <w:r>
-        <w:rPr>
-          <w:b/>
-          <w:bCs/>
-        </w:rPr>
-        <w:t>demo_input.html</w:t>
-      </w:r>
-      <w:r>
+        <w:rPr>
+          <w:b/>
+          <w:bCs/>
+        </w:rPr>
+      </w:pPr>
+      <w:r>
+        <w:rPr>
+          <w:b/>
+          <w:bCs/>
+        </w:rPr>
+        <w:t xml:space="preserve">GitHub </w:t>
+      </w:r>
+      <w:hyperlink r:id="rId11" w:history="1">
+        <w:r>
+          <w:rPr>
+            <w:rStyle w:val="Hyperlink"/>
+          </w:rPr>
+          <w:t>https://github.com/katgees/apcc-bfx</w:t>
+        </w:r>
+      </w:hyperlink>
+      <w:r>
+        <w:rPr>
+          <w:b/>
+          <w:bCs/>
+        </w:rPr>
         <w:t xml:space="preserve"> </w:t>
       </w:r>
-      <w:hyperlink r:id="rId11" w:history="1">
-        <w:r>
-          <w:rPr>
-            <w:rStyle w:val="Hyperlink"/>
-          </w:rPr>
-          <w:t>http://bfx3.aap.jhu.edu/kgees1/apcc-bfx/demo_input.html</w:t>
+    </w:p>
+    <w:p>
+      <w:pPr>
+        <w:spacing w:after="0"/>
+        <w:rPr>
+          <w:b/>
+          <w:bCs/>
+        </w:rPr>
+      </w:pPr>
+    </w:p>
+    <w:p>
+      <w:pPr>
+        <w:spacing w:after="0"/>
+      </w:pPr>
+      <w:r>
+        <w:rPr>
+          <w:b/>
+          <w:bCs/>
+        </w:rPr>
+        <w:t>input.html</w:t>
+      </w:r>
+      <w:r>
+        <w:t xml:space="preserve"> </w:t>
+      </w:r>
+      <w:hyperlink r:id="rId12" w:history="1">
+        <w:r>
+          <w:rPr>
+            <w:rStyle w:val="Hyperlink"/>
+          </w:rPr>
+          <w:t>http://bfx3.aap.jhu.edu/kgees1/apcc-bfx/input.html</w:t>
+        </w:r>
+      </w:hyperlink>
+    </w:p>
+    <w:p>
+      <w:pPr>
+        <w:spacing w:after="0"/>
+      </w:pPr>
+      <w:r>
+        <w:tab/>
+        <w:t>(Real input form html file)</w:t>
+      </w:r>
+    </w:p>
+    <w:p>
+      <w:pPr>
+        <w:spacing w:after="0"/>
+      </w:pPr>
+    </w:p>
+    <w:p>
+      <w:pPr>
+        <w:spacing w:after="0"/>
+      </w:pPr>
+      <w:r>
+        <w:rPr>
+          <w:b/>
+          <w:bCs/>
+        </w:rPr>
+        <w:t>output.html</w:t>
+      </w:r>
+      <w:r>
+        <w:t xml:space="preserve"> </w:t>
+      </w:r>
+      <w:hyperlink r:id="rId13" w:history="1">
+        <w:r>
+          <w:rPr>
+            <w:rStyle w:val="Hyperlink"/>
+          </w:rPr>
+          <w:t>http://bfx3.aap.jhu.edu/kgees1/apcc-bfx/templates/output.html</w:t>
+        </w:r>
+      </w:hyperlink>
+    </w:p>
+    <w:p>
+      <w:pPr>
+        <w:spacing w:after="0"/>
+      </w:pPr>
+      <w:r>
+        <w:tab/>
+        <w:t>(Real output html file, this shows the “empty” html template)</w:t>
+      </w:r>
+    </w:p>
+    <w:p>
+      <w:pPr>
+        <w:spacing w:after="0"/>
+      </w:pPr>
+    </w:p>
+    <w:p>
+      <w:pPr>
+        <w:spacing w:after="0"/>
+      </w:pPr>
+      <w:proofErr w:type="spellStart"/>
+      <w:r>
+        <w:rPr>
+          <w:b/>
+          <w:bCs/>
+        </w:rPr>
+        <w:t>main.cgi</w:t>
+      </w:r>
+      <w:proofErr w:type="spellEnd"/>
+      <w:r>
+        <w:t xml:space="preserve"> </w:t>
+      </w:r>
+      <w:hyperlink r:id="rId14" w:history="1">
+        <w:r>
+          <w:rPr>
+            <w:rStyle w:val="Hyperlink"/>
+          </w:rPr>
+          <w:t>http://bfx3.aap.jhu.edu/kgees1/apcc-bfx/main.cgi</w:t>
         </w:r>
       </w:hyperlink>
     </w:p>
@@ -900,15 +1335,15 @@
       <w:r>
         <w:t>(</w:t>
       </w:r>
-      <w:r>
-        <w:rPr>
-          <w:b/>
-          <w:bCs/>
-        </w:rPr>
-        <w:t>demo_input.html</w:t>
-      </w:r>
-      <w:r>
-        <w:t xml:space="preserve"> is a fake version of </w:t>
+      <w:proofErr w:type="spellStart"/>
+      <w:proofErr w:type="gramStart"/>
+      <w:r>
+        <w:t>cgi</w:t>
+      </w:r>
+      <w:proofErr w:type="spellEnd"/>
+      <w:proofErr w:type="gramEnd"/>
+      <w:r>
+        <w:t xml:space="preserve"> file for </w:t>
       </w:r>
       <w:r>
         <w:rPr>
@@ -918,52 +1353,53 @@
         <w:t>input.html</w:t>
       </w:r>
       <w:r>
-        <w:t xml:space="preserve">: the form input is fake and the submit button is a button link to </w:t>
-      </w:r>
-      <w:r>
-        <w:rPr>
-          <w:b/>
-          <w:bCs/>
-        </w:rPr>
-        <w:t>demo_view.html</w:t>
+        <w:t xml:space="preserve">, this should be showing results using the </w:t>
+      </w:r>
+      <w:r>
+        <w:rPr>
+          <w:b/>
+          <w:bCs/>
+        </w:rPr>
+        <w:t>output.html</w:t>
       </w:r>
       <w:r>
         <w:t>)</w:t>
       </w:r>
-    </w:p>
-    <w:p>
-      <w:pPr>
-        <w:spacing w:after="0"/>
-      </w:pPr>
-    </w:p>
-    <w:p>
-      <w:pPr>
-        <w:spacing w:after="0"/>
-      </w:pPr>
-      <w:r>
-        <w:rPr>
-          <w:b/>
-          <w:bCs/>
-        </w:rPr>
-        <w:t>demo_output.html</w:t>
-      </w:r>
-      <w:r>
-        <w:t xml:space="preserve"> </w:t>
-      </w:r>
-      <w:hyperlink r:id="rId12" w:history="1">
-        <w:r>
-          <w:rPr>
-            <w:rStyle w:val="Hyperlink"/>
-          </w:rPr>
-          <w:t>http://bfx3.aap.jhu.edu/kgees1/apcc-bfx/templates/demo_output.html</w:t>
-        </w:r>
-      </w:hyperlink>
     </w:p>
     <w:p>
       <w:pPr>
         <w:spacing w:after="0"/>
         <w:ind w:left="720"/>
       </w:pPr>
+    </w:p>
+    <w:p>
+      <w:pPr>
+        <w:spacing w:after="0"/>
+      </w:pPr>
+      <w:r>
+        <w:rPr>
+          <w:b/>
+          <w:bCs/>
+        </w:rPr>
+        <w:t>demo_input.html</w:t>
+      </w:r>
+      <w:r>
+        <w:t xml:space="preserve"> </w:t>
+      </w:r>
+      <w:hyperlink r:id="rId15" w:history="1">
+        <w:r>
+          <w:rPr>
+            <w:rStyle w:val="Hyperlink"/>
+          </w:rPr>
+          <w:t>http://bfx3.aap.jhu.edu/kgees1/apcc-bfx/demo_input.html</w:t>
+        </w:r>
+      </w:hyperlink>
+    </w:p>
+    <w:p>
+      <w:pPr>
+        <w:spacing w:after="0"/>
+        <w:ind w:left="720"/>
+      </w:pPr>
       <w:r>
         <w:t>(</w:t>
       </w:r>
@@ -972,9 +1408,76 @@
           <w:b/>
           <w:bCs/>
         </w:rPr>
+        <w:t>demo_input.html</w:t>
+      </w:r>
+      <w:r>
+        <w:t xml:space="preserve"> is a fake version of </w:t>
+      </w:r>
+      <w:r>
+        <w:rPr>
+          <w:b/>
+          <w:bCs/>
+        </w:rPr>
+        <w:t>input.html</w:t>
+      </w:r>
+      <w:r>
+        <w:t xml:space="preserve">: the form input is fake and the submit button is a button link to </w:t>
+      </w:r>
+      <w:r>
+        <w:rPr>
+          <w:b/>
+          <w:bCs/>
+        </w:rPr>
+        <w:t>demo_view.html</w:t>
+      </w:r>
+      <w:r>
+        <w:t>)</w:t>
+      </w:r>
+    </w:p>
+    <w:p>
+      <w:pPr>
+        <w:spacing w:after="0"/>
+      </w:pPr>
+    </w:p>
+    <w:p>
+      <w:pPr>
+        <w:spacing w:after="0"/>
+      </w:pPr>
+      <w:r>
+        <w:rPr>
+          <w:b/>
+          <w:bCs/>
+        </w:rPr>
         <w:t>demo_output.html</w:t>
       </w:r>
       <w:r>
+        <w:t xml:space="preserve"> </w:t>
+      </w:r>
+      <w:hyperlink r:id="rId16" w:history="1">
+        <w:r>
+          <w:rPr>
+            <w:rStyle w:val="Hyperlink"/>
+          </w:rPr>
+          <w:t>http://bfx3.aap.jhu.edu/kgees1/apcc-bfx/templates/demo_output.html</w:t>
+        </w:r>
+      </w:hyperlink>
+    </w:p>
+    <w:p>
+      <w:pPr>
+        <w:spacing w:after="0"/>
+        <w:ind w:left="720"/>
+      </w:pPr>
+      <w:r>
+        <w:t>(</w:t>
+      </w:r>
+      <w:r>
+        <w:rPr>
+          <w:b/>
+          <w:bCs/>
+        </w:rPr>
+        <w:t>demo_output.html</w:t>
+      </w:r>
+      <w:r>
         <w:t xml:space="preserve"> is identical to </w:t>
       </w:r>
       <w:r>
@@ -1003,6 +1506,7 @@
       <w:pPr>
         <w:spacing w:after="0"/>
       </w:pPr>
+      <w:proofErr w:type="spellStart"/>
       <w:r>
         <w:rPr>
           <w:b/>
@@ -1017,10 +1521,11 @@
         </w:rPr>
         <w:t>emo.cgi</w:t>
       </w:r>
+      <w:proofErr w:type="spellEnd"/>
       <w:r>
         <w:t xml:space="preserve"> </w:t>
       </w:r>
-      <w:hyperlink r:id="rId13" w:history="1">
+      <w:hyperlink r:id="rId17" w:history="1">
         <w:r>
           <w:rPr>
             <w:rStyle w:val="Hyperlink"/>
@@ -1035,7 +1540,17 @@
       </w:pPr>
       <w:r>
         <w:tab/>
-        <w:t xml:space="preserve">(cgi file for </w:t>
+        <w:t>(</w:t>
+      </w:r>
+      <w:proofErr w:type="spellStart"/>
+      <w:proofErr w:type="gramStart"/>
+      <w:r>
+        <w:t>cgi</w:t>
+      </w:r>
+      <w:proofErr w:type="spellEnd"/>
+      <w:proofErr w:type="gramEnd"/>
+      <w:r>
+        <w:t xml:space="preserve"> file for </w:t>
       </w:r>
       <w:r>
         <w:rPr>
@@ -1083,7 +1598,7 @@
       <w:r>
         <w:t xml:space="preserve"> </w:t>
       </w:r>
-      <w:hyperlink r:id="rId14" w:history="1">
+      <w:hyperlink r:id="rId18" w:history="1">
         <w:r>
           <w:rPr>
             <w:rStyle w:val="Hyperlink"/>
@@ -1110,6 +1625,7 @@
       <w:r>
         <w:t xml:space="preserve"> was generated by running </w:t>
       </w:r>
+      <w:proofErr w:type="spellStart"/>
       <w:r>
         <w:rPr>
           <w:b/>
@@ -1117,6 +1633,7 @@
         </w:rPr>
         <w:t>demo.cgi</w:t>
       </w:r>
+      <w:proofErr w:type="spellEnd"/>
       <w:r>
         <w:t xml:space="preserve"> using the </w:t>
       </w:r>
@@ -1143,153 +1660,6 @@
       </w:r>
       <w:r>
         <w:t xml:space="preserve"> template</w:t>
-      </w:r>
-      <w:r>
-        <w:t>)</w:t>
-      </w:r>
-    </w:p>
-    <w:p>
-      <w:pPr>
-        <w:spacing w:after="0"/>
-      </w:pPr>
-    </w:p>
-    <w:p>
-      <w:pPr>
-        <w:spacing w:after="0"/>
-      </w:pPr>
-      <w:r>
-        <w:rPr>
-          <w:b/>
-          <w:bCs/>
-        </w:rPr>
-        <w:t>input.html</w:t>
-      </w:r>
-      <w:r>
-        <w:t xml:space="preserve"> </w:t>
-      </w:r>
-      <w:hyperlink r:id="rId15" w:history="1">
-        <w:r>
-          <w:rPr>
-            <w:rStyle w:val="Hyperlink"/>
-          </w:rPr>
-          <w:t>http://bfx3.aap.jhu.edu/kgees1/apcc-bfx/input.html</w:t>
-        </w:r>
-      </w:hyperlink>
-    </w:p>
-    <w:p>
-      <w:pPr>
-        <w:spacing w:after="0"/>
-      </w:pPr>
-      <w:r>
-        <w:tab/>
-        <w:t>(Real input form html file)</w:t>
-      </w:r>
-    </w:p>
-    <w:p>
-      <w:pPr>
-        <w:spacing w:after="0"/>
-      </w:pPr>
-    </w:p>
-    <w:p>
-      <w:pPr>
-        <w:spacing w:after="0"/>
-      </w:pPr>
-      <w:r>
-        <w:rPr>
-          <w:b/>
-          <w:bCs/>
-        </w:rPr>
-        <w:t>output.html</w:t>
-      </w:r>
-      <w:r>
-        <w:t xml:space="preserve"> </w:t>
-      </w:r>
-      <w:hyperlink r:id="rId16" w:history="1">
-        <w:r>
-          <w:rPr>
-            <w:rStyle w:val="Hyperlink"/>
-          </w:rPr>
-          <w:t>http://bfx3.aap.jhu.edu/kgees1/apcc-bfx/templates/output.html</w:t>
-        </w:r>
-      </w:hyperlink>
-    </w:p>
-    <w:p>
-      <w:pPr>
-        <w:spacing w:after="0"/>
-      </w:pPr>
-      <w:r>
-        <w:tab/>
-        <w:t>(Real output html file</w:t>
-      </w:r>
-      <w:r>
-        <w:t>, this shows the “empty” html template</w:t>
-      </w:r>
-      <w:r>
-        <w:t>)</w:t>
-      </w:r>
-    </w:p>
-    <w:p>
-      <w:pPr>
-        <w:spacing w:after="0"/>
-      </w:pPr>
-    </w:p>
-    <w:p>
-      <w:pPr>
-        <w:spacing w:after="0"/>
-      </w:pPr>
-      <w:r>
-        <w:rPr>
-          <w:b/>
-          <w:bCs/>
-        </w:rPr>
-        <w:t>main.cgi</w:t>
-      </w:r>
-      <w:r>
-        <w:t xml:space="preserve"> </w:t>
-      </w:r>
-      <w:hyperlink r:id="rId17" w:history="1">
-        <w:r>
-          <w:rPr>
-            <w:rStyle w:val="Hyperlink"/>
-          </w:rPr>
-          <w:t>http://bfx3.aap.jhu.edu/kgees1/apcc-bfx/main.cgi</w:t>
-        </w:r>
-      </w:hyperlink>
-    </w:p>
-    <w:p>
-      <w:pPr>
-        <w:spacing w:after="0"/>
-        <w:ind w:left="720"/>
-      </w:pPr>
-      <w:r>
-        <w:t xml:space="preserve">(cgi file for </w:t>
-      </w:r>
-      <w:r>
-        <w:rPr>
-          <w:b/>
-          <w:bCs/>
-        </w:rPr>
-        <w:t>input.ht</w:t>
-      </w:r>
-      <w:r>
-        <w:rPr>
-          <w:b/>
-          <w:bCs/>
-        </w:rPr>
-        <w:t>ml</w:t>
-      </w:r>
-      <w:r>
-        <w:t xml:space="preserve">, </w:t>
-      </w:r>
-      <w:r>
-        <w:t xml:space="preserve">this should be showing results using the </w:t>
-      </w:r>
-      <w:r>
-        <w:rPr>
-          <w:b/>
-          <w:bCs/>
-        </w:rPr>
-        <w:t>output.html</w:t>
       </w:r>
       <w:r>
         <w:t>)</w:t>
@@ -1327,8 +1697,13 @@
       <w:pPr>
         <w:spacing w:before="240"/>
       </w:pPr>
-      <w:r>
-        <w:t>Chojnacki S, Cowley A, Lee J, Foix A, Lopez R. (2017)</w:t>
+      <w:proofErr w:type="spellStart"/>
+      <w:r>
+        <w:t>Chojnacki</w:t>
+      </w:r>
+      <w:proofErr w:type="spellEnd"/>
+      <w:r>
+        <w:t xml:space="preserve"> S, Cowley A, Lee J, Foix A, Lopez R. (2017)</w:t>
       </w:r>
       <w:r>
         <w:t xml:space="preserve">. </w:t>
@@ -1363,7 +1738,7 @@
       <w:r>
         <w:t>Nucleic Acids Res Volume (2017) p. PMID: </w:t>
       </w:r>
-      <w:hyperlink r:id="rId18" w:history="1">
+      <w:hyperlink r:id="rId19" w:history="1">
         <w:r>
           <w:rPr>
             <w:rStyle w:val="Hyperlink"/>
@@ -1380,12 +1755,26 @@
       <w:r>
         <w:t>DOI: </w:t>
       </w:r>
-      <w:hyperlink r:id="rId19" w:history="1">
-        <w:r>
-          <w:rPr>
-            <w:rStyle w:val="Hyperlink"/>
-          </w:rPr>
-          <w:t>10.1093/nar/gkx273</w:t>
+      <w:hyperlink r:id="rId20" w:history="1">
+        <w:r>
+          <w:rPr>
+            <w:rStyle w:val="Hyperlink"/>
+          </w:rPr>
+          <w:t>10.1093/</w:t>
+        </w:r>
+        <w:proofErr w:type="spellStart"/>
+        <w:r>
+          <w:rPr>
+            <w:rStyle w:val="Hyperlink"/>
+          </w:rPr>
+          <w:t>nar</w:t>
+        </w:r>
+        <w:proofErr w:type="spellEnd"/>
+        <w:r>
+          <w:rPr>
+            <w:rStyle w:val="Hyperlink"/>
+          </w:rPr>
+          <w:t>/gkx273</w:t>
         </w:r>
       </w:hyperlink>
     </w:p>
@@ -1394,7 +1783,23 @@
         <w:spacing w:before="240"/>
       </w:pPr>
       <w:r>
-        <w:t>Goujon, M., McWilliam, H., Li, W., Valentin, F., Squizzato, S., Paern, J. and Lopez, R. (2010)</w:t>
+        <w:t xml:space="preserve">Goujon, M., McWilliam, H., Li, W., Valentin, F., </w:t>
+      </w:r>
+      <w:proofErr w:type="spellStart"/>
+      <w:r>
+        <w:t>Squizzato</w:t>
+      </w:r>
+      <w:proofErr w:type="spellEnd"/>
+      <w:r>
+        <w:t xml:space="preserve">, S., </w:t>
+      </w:r>
+      <w:proofErr w:type="spellStart"/>
+      <w:r>
+        <w:t>Paern</w:t>
+      </w:r>
+      <w:proofErr w:type="spellEnd"/>
+      <w:r>
+        <w:t>, J. and Lopez, R. (2010)</w:t>
       </w:r>
       <w:r>
         <w:t xml:space="preserve">. </w:t>
@@ -1442,7 +1847,7 @@
       <w:r>
         <w:t>PMID: </w:t>
       </w:r>
-      <w:hyperlink r:id="rId20" w:history="1">
+      <w:hyperlink r:id="rId21" w:history="1">
         <w:r>
           <w:rPr>
             <w:rStyle w:val="Hyperlink"/>
@@ -1456,12 +1861,26 @@
       <w:r>
         <w:t>DOI: </w:t>
       </w:r>
-      <w:hyperlink r:id="rId21" w:history="1">
-        <w:r>
-          <w:rPr>
-            <w:rStyle w:val="Hyperlink"/>
-          </w:rPr>
-          <w:t>10.1093/nar/gkq313</w:t>
+      <w:hyperlink r:id="rId22" w:history="1">
+        <w:r>
+          <w:rPr>
+            <w:rStyle w:val="Hyperlink"/>
+          </w:rPr>
+          <w:t>10.1093/</w:t>
+        </w:r>
+        <w:proofErr w:type="spellStart"/>
+        <w:r>
+          <w:rPr>
+            <w:rStyle w:val="Hyperlink"/>
+          </w:rPr>
+          <w:t>nar</w:t>
+        </w:r>
+        <w:proofErr w:type="spellEnd"/>
+        <w:r>
+          <w:rPr>
+            <w:rStyle w:val="Hyperlink"/>
+          </w:rPr>
+          <w:t>/gkq313</w:t>
         </w:r>
       </w:hyperlink>
       <w:r>
@@ -1473,7 +1892,39 @@
         <w:spacing w:before="240"/>
       </w:pPr>
       <w:r>
-        <w:t xml:space="preserve">Harte N., Silventoinen V., Quevillon E., Robinson S., Kallio K., Fustero X., Patel P., Jokinen P. and Lopez R. </w:t>
+        <w:t xml:space="preserve">Harte N., </w:t>
+      </w:r>
+      <w:proofErr w:type="spellStart"/>
+      <w:r>
+        <w:t>Silventoinen</w:t>
+      </w:r>
+      <w:proofErr w:type="spellEnd"/>
+      <w:r>
+        <w:t xml:space="preserve"> V., </w:t>
+      </w:r>
+      <w:proofErr w:type="spellStart"/>
+      <w:r>
+        <w:t>Quevillon</w:t>
+      </w:r>
+      <w:proofErr w:type="spellEnd"/>
+      <w:r>
+        <w:t xml:space="preserve"> E., Robinson S., Kallio K., </w:t>
+      </w:r>
+      <w:proofErr w:type="spellStart"/>
+      <w:r>
+        <w:t>Fustero</w:t>
+      </w:r>
+      <w:proofErr w:type="spellEnd"/>
+      <w:r>
+        <w:t xml:space="preserve"> X., Patel P., Jokinen </w:t>
+      </w:r>
+      <w:proofErr w:type="gramStart"/>
+      <w:r>
+        <w:t>P.</w:t>
+      </w:r>
+      <w:proofErr w:type="gramEnd"/>
+      <w:r>
+        <w:t xml:space="preserve"> and Lopez R. </w:t>
       </w:r>
       <w:r>
         <w:tab/>
@@ -1509,7 +1960,7 @@
       <w:r>
         <w:t>PMID:  </w:t>
       </w:r>
-      <w:hyperlink r:id="rId22" w:history="1">
+      <w:hyperlink r:id="rId23" w:history="1">
         <w:r>
           <w:rPr>
             <w:rStyle w:val="Hyperlink"/>
@@ -1523,12 +1974,26 @@
       <w:r>
         <w:t>DOI:  </w:t>
       </w:r>
-      <w:hyperlink r:id="rId23" w:history="1">
-        <w:r>
-          <w:rPr>
-            <w:rStyle w:val="Hyperlink"/>
-          </w:rPr>
-          <w:t>10.1093/nar/gkh405</w:t>
+      <w:hyperlink r:id="rId24" w:history="1">
+        <w:r>
+          <w:rPr>
+            <w:rStyle w:val="Hyperlink"/>
+          </w:rPr>
+          <w:t>10.1093/</w:t>
+        </w:r>
+        <w:proofErr w:type="spellStart"/>
+        <w:r>
+          <w:rPr>
+            <w:rStyle w:val="Hyperlink"/>
+          </w:rPr>
+          <w:t>nar</w:t>
+        </w:r>
+        <w:proofErr w:type="spellEnd"/>
+        <w:r>
+          <w:rPr>
+            <w:rStyle w:val="Hyperlink"/>
+          </w:rPr>
+          <w:t>/gkh405</w:t>
         </w:r>
       </w:hyperlink>
     </w:p>
@@ -1536,8 +2001,21 @@
       <w:pPr>
         <w:spacing w:before="240"/>
       </w:pPr>
-      <w:r>
-        <w:t>Labarga A., Valentin F., Andersson M. and Lopez R. (2007)</w:t>
+      <w:proofErr w:type="spellStart"/>
+      <w:r>
+        <w:t>Labarga</w:t>
+      </w:r>
+      <w:proofErr w:type="spellEnd"/>
+      <w:r>
+        <w:t xml:space="preserve"> A., Valentin F., Andersson </w:t>
+      </w:r>
+      <w:proofErr w:type="gramStart"/>
+      <w:r>
+        <w:t>M.</w:t>
+      </w:r>
+      <w:proofErr w:type="gramEnd"/>
+      <w:r>
+        <w:t xml:space="preserve"> and Lopez R. (2007)</w:t>
       </w:r>
       <w:r>
         <w:t xml:space="preserve">. </w:t>
@@ -1575,7 +2053,7 @@
       <w:r>
         <w:t>PMID:  </w:t>
       </w:r>
-      <w:hyperlink r:id="rId24" w:history="1">
+      <w:hyperlink r:id="rId25" w:history="1">
         <w:r>
           <w:rPr>
             <w:rStyle w:val="Hyperlink"/>
@@ -1586,7 +2064,7 @@
       <w:r>
         <w:t>   </w:t>
       </w:r>
-      <w:hyperlink r:id="rId25" w:history="1">
+      <w:hyperlink r:id="rId26" w:history="1">
         <w:r>
           <w:rPr>
             <w:rStyle w:val="Hyperlink"/>
@@ -1603,12 +2081,26 @@
       <w:r>
         <w:t>DOI:  </w:t>
       </w:r>
-      <w:hyperlink r:id="rId26" w:history="1">
-        <w:r>
-          <w:rPr>
-            <w:rStyle w:val="Hyperlink"/>
-          </w:rPr>
-          <w:t>10.1093/nar/gkm291</w:t>
+      <w:hyperlink r:id="rId27" w:history="1">
+        <w:r>
+          <w:rPr>
+            <w:rStyle w:val="Hyperlink"/>
+          </w:rPr>
+          <w:t>10.1093/</w:t>
+        </w:r>
+        <w:proofErr w:type="spellStart"/>
+        <w:r>
+          <w:rPr>
+            <w:rStyle w:val="Hyperlink"/>
+          </w:rPr>
+          <w:t>nar</w:t>
+        </w:r>
+        <w:proofErr w:type="spellEnd"/>
+        <w:r>
+          <w:rPr>
+            <w:rStyle w:val="Hyperlink"/>
+          </w:rPr>
+          <w:t>/gkm291</w:t>
         </w:r>
       </w:hyperlink>
     </w:p>
@@ -1616,8 +2108,29 @@
       <w:pPr>
         <w:spacing w:before="240"/>
       </w:pPr>
-      <w:r>
-        <w:t>Labarga A., Pilai S., Valentin F., Anderson M. and Lopez R. (2005)</w:t>
+      <w:proofErr w:type="spellStart"/>
+      <w:r>
+        <w:t>Labarga</w:t>
+      </w:r>
+      <w:proofErr w:type="spellEnd"/>
+      <w:r>
+        <w:t xml:space="preserve"> A., </w:t>
+      </w:r>
+      <w:proofErr w:type="spellStart"/>
+      <w:r>
+        <w:t>Pilai</w:t>
+      </w:r>
+      <w:proofErr w:type="spellEnd"/>
+      <w:r>
+        <w:t xml:space="preserve"> S., Valentin F., Anderson </w:t>
+      </w:r>
+      <w:proofErr w:type="gramStart"/>
+      <w:r>
+        <w:t>M.</w:t>
+      </w:r>
+      <w:proofErr w:type="gramEnd"/>
+      <w:r>
+        <w:t xml:space="preserve"> and Lopez R. (2005)</w:t>
       </w:r>
       <w:r>
         <w:t xml:space="preserve">. </w:t>
@@ -1646,13 +2159,18 @@
       <w:r>
         <w:t xml:space="preserve">. </w:t>
       </w:r>
-      <w:r>
-        <w:t>EMBnet.news 11(4):18-23.</w:t>
+      <w:proofErr w:type="spellStart"/>
+      <w:r>
+        <w:t>EMBnet.news</w:t>
+      </w:r>
+      <w:proofErr w:type="spellEnd"/>
+      <w:r>
+        <w:t xml:space="preserve"> 11(4):18-23.</w:t>
       </w:r>
       <w:r>
         <w:t xml:space="preserve"> </w:t>
       </w:r>
-      <w:hyperlink r:id="rId27" w:history="1">
+      <w:hyperlink r:id="rId28" w:history="1">
         <w:r>
           <w:rPr>
             <w:rStyle w:val="Hyperlink"/>
@@ -1666,7 +2184,31 @@
         <w:spacing w:before="240"/>
       </w:pPr>
       <w:r>
-        <w:t>Li W., Cowley A., Uludag M., Gur T., McWilliam T., Squizzato S., Park YM., Buso N., Lopez R. (2015)</w:t>
+        <w:t xml:space="preserve">Li W., Cowley A., </w:t>
+      </w:r>
+      <w:proofErr w:type="spellStart"/>
+      <w:r>
+        <w:t>Uludag</w:t>
+      </w:r>
+      <w:proofErr w:type="spellEnd"/>
+      <w:r>
+        <w:t xml:space="preserve"> M., Gur T., McWilliam T., </w:t>
+      </w:r>
+      <w:proofErr w:type="spellStart"/>
+      <w:r>
+        <w:t>Squizzato</w:t>
+      </w:r>
+      <w:proofErr w:type="spellEnd"/>
+      <w:r>
+        <w:t xml:space="preserve"> S., Park YM., </w:t>
+      </w:r>
+      <w:proofErr w:type="spellStart"/>
+      <w:r>
+        <w:t>Buso</w:t>
+      </w:r>
+      <w:proofErr w:type="spellEnd"/>
+      <w:r>
+        <w:t xml:space="preserve"> N., Lopez R. (2015)</w:t>
       </w:r>
       <w:r>
         <w:t xml:space="preserve">. </w:t>
@@ -1714,7 +2256,7 @@
       <w:r>
         <w:t>PMID: </w:t>
       </w:r>
-      <w:hyperlink r:id="rId28" w:history="1">
+      <w:hyperlink r:id="rId29" w:history="1">
         <w:r>
           <w:rPr>
             <w:rStyle w:val="Hyperlink"/>
@@ -1728,12 +2270,26 @@
       <w:r>
         <w:t>DOI: </w:t>
       </w:r>
-      <w:hyperlink r:id="rId29" w:history="1">
-        <w:r>
-          <w:rPr>
-            <w:rStyle w:val="Hyperlink"/>
-          </w:rPr>
-          <w:t>10.1093/nar/gkv279</w:t>
+      <w:hyperlink r:id="rId30" w:history="1">
+        <w:r>
+          <w:rPr>
+            <w:rStyle w:val="Hyperlink"/>
+          </w:rPr>
+          <w:t>10.1093/</w:t>
+        </w:r>
+        <w:proofErr w:type="spellStart"/>
+        <w:r>
+          <w:rPr>
+            <w:rStyle w:val="Hyperlink"/>
+          </w:rPr>
+          <w:t>nar</w:t>
+        </w:r>
+        <w:proofErr w:type="spellEnd"/>
+        <w:r>
+          <w:rPr>
+            <w:rStyle w:val="Hyperlink"/>
+          </w:rPr>
+          <w:t>/gkv279</w:t>
         </w:r>
       </w:hyperlink>
     </w:p>
@@ -1742,7 +2298,39 @@
         <w:spacing w:before="240"/>
       </w:pPr>
       <w:r>
-        <w:t xml:space="preserve">Madeira, F., Pearce, M., Tivey, ARN., Basutkar, P., Lee, J., Edbali, O., Madhusoodanan, N., Kolesnikov, A., </w:t>
+        <w:t xml:space="preserve">Madeira, F., Pearce, M., </w:t>
+      </w:r>
+      <w:proofErr w:type="spellStart"/>
+      <w:r>
+        <w:t>Tivey</w:t>
+      </w:r>
+      <w:proofErr w:type="spellEnd"/>
+      <w:r>
+        <w:t xml:space="preserve">, ARN., </w:t>
+      </w:r>
+      <w:proofErr w:type="spellStart"/>
+      <w:r>
+        <w:t>Basutkar</w:t>
+      </w:r>
+      <w:proofErr w:type="spellEnd"/>
+      <w:r>
+        <w:t xml:space="preserve">, P., Lee, J., </w:t>
+      </w:r>
+      <w:proofErr w:type="spellStart"/>
+      <w:r>
+        <w:t>Edbali</w:t>
+      </w:r>
+      <w:proofErr w:type="spellEnd"/>
+      <w:r>
+        <w:t xml:space="preserve">, O., </w:t>
+      </w:r>
+      <w:proofErr w:type="spellStart"/>
+      <w:r>
+        <w:t>Madhusoodanan</w:t>
+      </w:r>
+      <w:proofErr w:type="spellEnd"/>
+      <w:r>
+        <w:t xml:space="preserve">, N., Kolesnikov, A., </w:t>
       </w:r>
       <w:r>
         <w:tab/>
@@ -1777,21 +2365,40 @@
       <w:r>
         <w:t>DOI: </w:t>
       </w:r>
-      <w:hyperlink r:id="rId30" w:history="1">
-        <w:r>
-          <w:rPr>
-            <w:rStyle w:val="Hyperlink"/>
-          </w:rPr>
-          <w:t>10.1093/nar/gkac240</w:t>
+      <w:hyperlink r:id="rId31" w:history="1">
+        <w:r>
+          <w:rPr>
+            <w:rStyle w:val="Hyperlink"/>
+          </w:rPr>
+          <w:t>10.1093/</w:t>
+        </w:r>
+        <w:proofErr w:type="spellStart"/>
+        <w:r>
+          <w:rPr>
+            <w:rStyle w:val="Hyperlink"/>
+          </w:rPr>
+          <w:t>nar</w:t>
+        </w:r>
+        <w:proofErr w:type="spellEnd"/>
+        <w:r>
+          <w:rPr>
+            <w:rStyle w:val="Hyperlink"/>
+          </w:rPr>
+          <w:t>/gkac240</w:t>
         </w:r>
       </w:hyperlink>
       <w:r>
         <w:t xml:space="preserve">. </w:t>
       </w:r>
-      <w:r>
-        <w:t>EuropePMC: </w:t>
-      </w:r>
-      <w:hyperlink r:id="rId31" w:history="1">
+      <w:proofErr w:type="spellStart"/>
+      <w:r>
+        <w:t>EuropePMC</w:t>
+      </w:r>
+      <w:proofErr w:type="spellEnd"/>
+      <w:r>
+        <w:t>: </w:t>
+      </w:r>
+      <w:hyperlink r:id="rId32" w:history="1">
         <w:r>
           <w:rPr>
             <w:rStyle w:val="Hyperlink"/>
@@ -1808,7 +2415,39 @@
         <w:spacing w:before="240"/>
       </w:pPr>
       <w:r>
-        <w:t xml:space="preserve">Madeira, F., Park, YM., Lee, J., Buso, N., Gur, T., Madhusoodanan, N., Basutkar, P., Tivey, ARN., Potter, </w:t>
+        <w:t xml:space="preserve">Madeira, F., Park, YM., Lee, J., </w:t>
+      </w:r>
+      <w:proofErr w:type="spellStart"/>
+      <w:r>
+        <w:t>Buso</w:t>
+      </w:r>
+      <w:proofErr w:type="spellEnd"/>
+      <w:r>
+        <w:t xml:space="preserve">, N., Gur, T., </w:t>
+      </w:r>
+      <w:proofErr w:type="spellStart"/>
+      <w:r>
+        <w:t>Madhusoodanan</w:t>
+      </w:r>
+      <w:proofErr w:type="spellEnd"/>
+      <w:r>
+        <w:t xml:space="preserve">, N., </w:t>
+      </w:r>
+      <w:proofErr w:type="spellStart"/>
+      <w:r>
+        <w:t>Basutkar</w:t>
+      </w:r>
+      <w:proofErr w:type="spellEnd"/>
+      <w:r>
+        <w:t xml:space="preserve">, P., </w:t>
+      </w:r>
+      <w:proofErr w:type="spellStart"/>
+      <w:r>
+        <w:t>Tivey</w:t>
+      </w:r>
+      <w:proofErr w:type="spellEnd"/>
+      <w:r>
+        <w:t xml:space="preserve">, ARN., Potter, </w:t>
       </w:r>
       <w:r>
         <w:tab/>
@@ -1856,12 +2495,26 @@
       <w:r>
         <w:t>DOI: </w:t>
       </w:r>
-      <w:hyperlink r:id="rId32" w:history="1">
-        <w:r>
-          <w:rPr>
-            <w:rStyle w:val="Hyperlink"/>
-          </w:rPr>
-          <w:t>10.1093/nar/gkz268</w:t>
+      <w:hyperlink r:id="rId33" w:history="1">
+        <w:r>
+          <w:rPr>
+            <w:rStyle w:val="Hyperlink"/>
+          </w:rPr>
+          <w:t>10.1093/</w:t>
+        </w:r>
+        <w:proofErr w:type="spellStart"/>
+        <w:r>
+          <w:rPr>
+            <w:rStyle w:val="Hyperlink"/>
+          </w:rPr>
+          <w:t>nar</w:t>
+        </w:r>
+        <w:proofErr w:type="spellEnd"/>
+        <w:r>
+          <w:rPr>
+            <w:rStyle w:val="Hyperlink"/>
+          </w:rPr>
+          <w:t>/gkz268</w:t>
         </w:r>
       </w:hyperlink>
       <w:r>
@@ -1870,8 +2523,13 @@
       <w:r>
         <w:tab/>
       </w:r>
-      <w:r>
-        <w:t>EuropePMC: </w:t>
+      <w:proofErr w:type="spellStart"/>
+      <w:r>
+        <w:t>EuropePMC</w:t>
+      </w:r>
+      <w:proofErr w:type="spellEnd"/>
+      <w:r>
+        <w:t>: </w:t>
       </w:r>
       <w:r>
         <w:rPr>
@@ -1879,7 +2537,7 @@
         </w:rPr>
         <w:t> </w:t>
       </w:r>
-      <w:hyperlink r:id="rId33" w:history="1">
+      <w:hyperlink r:id="rId34" w:history="1">
         <w:r>
           <w:rPr>
             <w:rStyle w:val="Hyperlink"/>
@@ -1893,7 +2551,23 @@
         <w:spacing w:before="240"/>
       </w:pPr>
       <w:r>
-        <w:t>Madeira, F., Madhusoodanan, N., Lee, J., Tivey, A. R. N., and Lopez, R. (2019).</w:t>
+        <w:t xml:space="preserve">Madeira, F., </w:t>
+      </w:r>
+      <w:proofErr w:type="spellStart"/>
+      <w:r>
+        <w:t>Madhusoodanan</w:t>
+      </w:r>
+      <w:proofErr w:type="spellEnd"/>
+      <w:r>
+        <w:t xml:space="preserve">, N., Lee, J., </w:t>
+      </w:r>
+      <w:proofErr w:type="spellStart"/>
+      <w:r>
+        <w:t>Tivey</w:t>
+      </w:r>
+      <w:proofErr w:type="spellEnd"/>
+      <w:r>
+        <w:t>, A. R. N., and Lopez, R. (2019).</w:t>
       </w:r>
       <w:r>
         <w:t xml:space="preserve"> </w:t>
@@ -1922,12 +2596,37 @@
       <w:r>
         <w:t xml:space="preserve"> </w:t>
       </w:r>
+      <w:proofErr w:type="spellStart"/>
       <w:r>
         <w:rPr>
           <w:i/>
           <w:iCs/>
         </w:rPr>
-        <w:t>Curr Protoc in Bioinformatics</w:t>
+        <w:t>Curr</w:t>
+      </w:r>
+      <w:proofErr w:type="spellEnd"/>
+      <w:r>
+        <w:rPr>
+          <w:i/>
+          <w:iCs/>
+        </w:rPr>
+        <w:t xml:space="preserve"> </w:t>
+      </w:r>
+      <w:proofErr w:type="spellStart"/>
+      <w:r>
+        <w:rPr>
+          <w:i/>
+          <w:iCs/>
+        </w:rPr>
+        <w:t>Protoc</w:t>
+      </w:r>
+      <w:proofErr w:type="spellEnd"/>
+      <w:r>
+        <w:rPr>
+          <w:i/>
+          <w:iCs/>
+        </w:rPr>
+        <w:t xml:space="preserve"> in Bioinformatics</w:t>
       </w:r>
       <w:r>
         <w:t xml:space="preserve">, </w:t>
@@ -1944,7 +2643,7 @@
       <w:r>
         <w:t>DOI: </w:t>
       </w:r>
-      <w:hyperlink r:id="rId34" w:history="1">
+      <w:hyperlink r:id="rId35" w:history="1">
         <w:r>
           <w:rPr>
             <w:rStyle w:val="Hyperlink"/>
@@ -1955,10 +2654,15 @@
       <w:r>
         <w:t xml:space="preserve">. </w:t>
       </w:r>
-      <w:r>
-        <w:t>EuropePMC: </w:t>
-      </w:r>
-      <w:hyperlink r:id="rId35" w:history="1">
+      <w:proofErr w:type="spellStart"/>
+      <w:r>
+        <w:t>EuropePMC</w:t>
+      </w:r>
+      <w:proofErr w:type="spellEnd"/>
+      <w:r>
+        <w:t>: </w:t>
+      </w:r>
+      <w:hyperlink r:id="rId36" w:history="1">
         <w:r>
           <w:rPr>
             <w:rStyle w:val="Hyperlink"/>
@@ -1972,7 +2676,31 @@
         <w:spacing w:before="240"/>
       </w:pPr>
       <w:r>
-        <w:t>McWilliam H., Li W., Uludag M., Squizzato S., Park YM., Buso N., Cowley A., Lopez R. (2013)</w:t>
+        <w:t xml:space="preserve">McWilliam H., Li W., </w:t>
+      </w:r>
+      <w:proofErr w:type="spellStart"/>
+      <w:r>
+        <w:t>Uludag</w:t>
+      </w:r>
+      <w:proofErr w:type="spellEnd"/>
+      <w:r>
+        <w:t xml:space="preserve"> M., </w:t>
+      </w:r>
+      <w:proofErr w:type="spellStart"/>
+      <w:r>
+        <w:t>Squizzato</w:t>
+      </w:r>
+      <w:proofErr w:type="spellEnd"/>
+      <w:r>
+        <w:t xml:space="preserve"> S., Park YM., </w:t>
+      </w:r>
+      <w:proofErr w:type="spellStart"/>
+      <w:r>
+        <w:t>Buso</w:t>
+      </w:r>
+      <w:proofErr w:type="spellEnd"/>
+      <w:r>
+        <w:t xml:space="preserve"> N., Cowley A., Lopez R. (2013)</w:t>
       </w:r>
       <w:r>
         <w:t xml:space="preserve">. </w:t>
@@ -2013,7 +2741,7 @@
       <w:r>
         <w:t>PMID:  </w:t>
       </w:r>
-      <w:hyperlink r:id="rId36" w:history="1">
+      <w:hyperlink r:id="rId37" w:history="1">
         <w:r>
           <w:rPr>
             <w:rStyle w:val="Hyperlink"/>
@@ -2027,12 +2755,26 @@
       <w:r>
         <w:t>DOI: </w:t>
       </w:r>
-      <w:hyperlink r:id="rId37" w:history="1">
-        <w:r>
-          <w:rPr>
-            <w:rStyle w:val="Hyperlink"/>
-          </w:rPr>
-          <w:t> 10.1093/nar/gkt376</w:t>
+      <w:hyperlink r:id="rId38" w:history="1">
+        <w:r>
+          <w:rPr>
+            <w:rStyle w:val="Hyperlink"/>
+          </w:rPr>
+          <w:t> 10.1093/</w:t>
+        </w:r>
+        <w:proofErr w:type="spellStart"/>
+        <w:r>
+          <w:rPr>
+            <w:rStyle w:val="Hyperlink"/>
+          </w:rPr>
+          <w:t>nar</w:t>
+        </w:r>
+        <w:proofErr w:type="spellEnd"/>
+        <w:r>
+          <w:rPr>
+            <w:rStyle w:val="Hyperlink"/>
+          </w:rPr>
+          <w:t>/gkt376</w:t>
         </w:r>
       </w:hyperlink>
     </w:p>
@@ -2041,7 +2783,31 @@
         <w:spacing w:before="240"/>
       </w:pPr>
       <w:r>
-        <w:t>McWilliam H., Valentin F., Goujon M., Li W., Narayanasamy M., Martin J., Miyar T. and Lopez R. (2009)</w:t>
+        <w:t xml:space="preserve">McWilliam H., Valentin F., Goujon M., Li W., </w:t>
+      </w:r>
+      <w:proofErr w:type="spellStart"/>
+      <w:r>
+        <w:t>Narayanasamy</w:t>
+      </w:r>
+      <w:proofErr w:type="spellEnd"/>
+      <w:r>
+        <w:t xml:space="preserve"> M., Martin J., </w:t>
+      </w:r>
+      <w:proofErr w:type="spellStart"/>
+      <w:r>
+        <w:t>Miyar</w:t>
+      </w:r>
+      <w:proofErr w:type="spellEnd"/>
+      <w:r>
+        <w:t xml:space="preserve"> </w:t>
+      </w:r>
+      <w:proofErr w:type="gramStart"/>
+      <w:r>
+        <w:t>T.</w:t>
+      </w:r>
+      <w:proofErr w:type="gramEnd"/>
+      <w:r>
+        <w:t xml:space="preserve"> and Lopez R. (2009)</w:t>
       </w:r>
       <w:r>
         <w:t xml:space="preserve">. </w:t>
@@ -2074,7 +2840,7 @@
       <w:r>
         <w:t>PMID:  </w:t>
       </w:r>
-      <w:hyperlink r:id="rId38" w:history="1">
+      <w:hyperlink r:id="rId39" w:history="1">
         <w:r>
           <w:rPr>
             <w:rStyle w:val="Hyperlink"/>
@@ -2088,12 +2854,26 @@
       <w:r>
         <w:t>DOI:  </w:t>
       </w:r>
-      <w:hyperlink r:id="rId39" w:history="1">
-        <w:r>
-          <w:rPr>
-            <w:rStyle w:val="Hyperlink"/>
-          </w:rPr>
-          <w:t>10.1093/nar/gkp302</w:t>
+      <w:hyperlink r:id="rId40" w:history="1">
+        <w:r>
+          <w:rPr>
+            <w:rStyle w:val="Hyperlink"/>
+          </w:rPr>
+          <w:t>10.1093/</w:t>
+        </w:r>
+        <w:proofErr w:type="spellStart"/>
+        <w:r>
+          <w:rPr>
+            <w:rStyle w:val="Hyperlink"/>
+          </w:rPr>
+          <w:t>nar</w:t>
+        </w:r>
+        <w:proofErr w:type="spellEnd"/>
+        <w:r>
+          <w:rPr>
+            <w:rStyle w:val="Hyperlink"/>
+          </w:rPr>
+          <w:t>/gkp302</w:t>
         </w:r>
       </w:hyperlink>
     </w:p>
@@ -2103,13 +2883,69 @@
       </w:pPr>
       <w:r>
         <w:lastRenderedPageBreak/>
-        <w:t xml:space="preserve">Pillai S., Silventoinen V., Kallio K., Senger M., Sobhany S., Tate J., Velankar S., Golovin A., Henrick K., Rice </w:t>
+        <w:t xml:space="preserve">Pillai S., </w:t>
+      </w:r>
+      <w:proofErr w:type="spellStart"/>
+      <w:r>
+        <w:t>Silventoinen</w:t>
+      </w:r>
+      <w:proofErr w:type="spellEnd"/>
+      <w:r>
+        <w:t xml:space="preserve"> V., Kallio K., </w:t>
+      </w:r>
+      <w:proofErr w:type="spellStart"/>
+      <w:r>
+        <w:t>Senger</w:t>
+      </w:r>
+      <w:proofErr w:type="spellEnd"/>
+      <w:r>
+        <w:t xml:space="preserve"> M., </w:t>
+      </w:r>
+      <w:proofErr w:type="spellStart"/>
+      <w:r>
+        <w:t>Sobhany</w:t>
+      </w:r>
+      <w:proofErr w:type="spellEnd"/>
+      <w:r>
+        <w:t xml:space="preserve"> S., Tate J., </w:t>
+      </w:r>
+      <w:proofErr w:type="spellStart"/>
+      <w:r>
+        <w:t>Velankar</w:t>
+      </w:r>
+      <w:proofErr w:type="spellEnd"/>
+      <w:r>
+        <w:t xml:space="preserve"> S., </w:t>
+      </w:r>
+      <w:proofErr w:type="spellStart"/>
+      <w:r>
+        <w:t>Golovin</w:t>
+      </w:r>
+      <w:proofErr w:type="spellEnd"/>
+      <w:r>
+        <w:t xml:space="preserve"> A., Henrick K., Rice </w:t>
       </w:r>
       <w:r>
         <w:tab/>
       </w:r>
       <w:r>
-        <w:t>P., Stoehr P. and Lopez R. (2005)</w:t>
+        <w:t xml:space="preserve">P., </w:t>
+      </w:r>
+      <w:proofErr w:type="spellStart"/>
+      <w:r>
+        <w:t>Stoehr</w:t>
+      </w:r>
+      <w:proofErr w:type="spellEnd"/>
+      <w:r>
+        <w:t xml:space="preserve"> </w:t>
+      </w:r>
+      <w:proofErr w:type="gramStart"/>
+      <w:r>
+        <w:t>P.</w:t>
+      </w:r>
+      <w:proofErr w:type="gramEnd"/>
+      <w:r>
+        <w:t xml:space="preserve"> and Lopez R. (2005)</w:t>
       </w:r>
       <w:r>
         <w:t xml:space="preserve">. </w:t>
@@ -2141,7 +2977,7 @@
       <w:r>
         <w:t>Nucleic Acids Research 33: W25-W28.PMID:  </w:t>
       </w:r>
-      <w:hyperlink r:id="rId40" w:history="1">
+      <w:hyperlink r:id="rId41" w:history="1">
         <w:r>
           <w:rPr>
             <w:rStyle w:val="Hyperlink"/>
@@ -2158,12 +2994,26 @@
       <w:r>
         <w:t>DOI:  </w:t>
       </w:r>
-      <w:hyperlink r:id="rId41" w:history="1">
-        <w:r>
-          <w:rPr>
-            <w:rStyle w:val="Hyperlink"/>
-          </w:rPr>
-          <w:t>10.1093/nar/gki106</w:t>
+      <w:hyperlink r:id="rId42" w:history="1">
+        <w:r>
+          <w:rPr>
+            <w:rStyle w:val="Hyperlink"/>
+          </w:rPr>
+          <w:t>10.1093/</w:t>
+        </w:r>
+        <w:proofErr w:type="spellStart"/>
+        <w:r>
+          <w:rPr>
+            <w:rStyle w:val="Hyperlink"/>
+          </w:rPr>
+          <w:t>nar</w:t>
+        </w:r>
+        <w:proofErr w:type="spellEnd"/>
+        <w:r>
+          <w:rPr>
+            <w:rStyle w:val="Hyperlink"/>
+          </w:rPr>
+          <w:t>/gki106</w:t>
         </w:r>
       </w:hyperlink>
       <w:r>
@@ -2171,7 +3021,7 @@
       </w:r>
     </w:p>
     <w:sectPr>
-      <w:headerReference w:type="default" r:id="rId42"/>
+      <w:headerReference w:type="default" r:id="rId43"/>
       <w:pgSz w:w="12240" w:h="15840"/>
       <w:pgMar w:top="1440" w:right="1440" w:bottom="1440" w:left="1440" w:header="720" w:footer="720" w:gutter="0"/>
       <w:cols w:space="720"/>

</xml_diff>